<commit_message>
Word Actualizado con ip publica habilitada en cada nodo
</commit_message>
<xml_diff>
--- a/Words/ProyectoFinal.docx
+++ b/Words/ProyectoFinal.docx
@@ -128,8 +128,17 @@
           <w:b/>
           <w:bCs/>
         </w:rPr>
-        <w:t>Clonar el codigo</w:t>
-      </w:r>
+        <w:t xml:space="preserve">Clonar el </w:t>
+      </w:r>
+      <w:proofErr w:type="spellStart"/>
+      <w:r>
+        <w:rPr>
+          <w:b/>
+          <w:bCs/>
+        </w:rPr>
+        <w:t>codigo</w:t>
+      </w:r>
+      <w:proofErr w:type="spellEnd"/>
     </w:p>
     <w:p>
       <w:pPr>
@@ -211,12 +220,53 @@
           <w:bCs/>
         </w:rPr>
       </w:pPr>
-      <w:r>
-        <w:rPr>
-          <w:b/>
-          <w:bCs/>
-        </w:rPr>
-        <w:t>Infrastructure as Code (IaC):</w:t>
+      <w:proofErr w:type="spellStart"/>
+      <w:r>
+        <w:rPr>
+          <w:b/>
+          <w:bCs/>
+        </w:rPr>
+        <w:t>Infrastructure</w:t>
+      </w:r>
+      <w:proofErr w:type="spellEnd"/>
+      <w:r>
+        <w:rPr>
+          <w:b/>
+          <w:bCs/>
+        </w:rPr>
+        <w:t xml:space="preserve"> as </w:t>
+      </w:r>
+      <w:proofErr w:type="spellStart"/>
+      <w:r>
+        <w:rPr>
+          <w:b/>
+          <w:bCs/>
+        </w:rPr>
+        <w:t>Code</w:t>
+      </w:r>
+      <w:proofErr w:type="spellEnd"/>
+      <w:r>
+        <w:rPr>
+          <w:b/>
+          <w:bCs/>
+        </w:rPr>
+        <w:t xml:space="preserve"> (</w:t>
+      </w:r>
+      <w:proofErr w:type="spellStart"/>
+      <w:r>
+        <w:rPr>
+          <w:b/>
+          <w:bCs/>
+        </w:rPr>
+        <w:t>IaC</w:t>
+      </w:r>
+      <w:proofErr w:type="spellEnd"/>
+      <w:r>
+        <w:rPr>
+          <w:b/>
+          <w:bCs/>
+        </w:rPr>
+        <w:t>):</w:t>
       </w:r>
     </w:p>
     <w:p>
@@ -267,7 +317,39 @@
           <w:b/>
           <w:bCs/>
         </w:rPr>
-        <w:t>Tener el resource group creado o crearlo de antes (resultado final):</w:t>
+        <w:t xml:space="preserve">Tener el </w:t>
+      </w:r>
+      <w:proofErr w:type="spellStart"/>
+      <w:r>
+        <w:rPr>
+          <w:b/>
+          <w:bCs/>
+        </w:rPr>
+        <w:t>resource</w:t>
+      </w:r>
+      <w:proofErr w:type="spellEnd"/>
+      <w:r>
+        <w:rPr>
+          <w:b/>
+          <w:bCs/>
+        </w:rPr>
+        <w:t xml:space="preserve"> </w:t>
+      </w:r>
+      <w:proofErr w:type="spellStart"/>
+      <w:r>
+        <w:rPr>
+          <w:b/>
+          <w:bCs/>
+        </w:rPr>
+        <w:t>group</w:t>
+      </w:r>
+      <w:proofErr w:type="spellEnd"/>
+      <w:r>
+        <w:rPr>
+          <w:b/>
+          <w:bCs/>
+        </w:rPr>
+        <w:t xml:space="preserve"> creado o crearlo de antes (resultado final):</w:t>
       </w:r>
     </w:p>
     <w:p>
@@ -323,6 +405,7 @@
         <w:rPr>
           <w:b/>
           <w:bCs/>
+          <w:noProof/>
         </w:rPr>
       </w:pPr>
       <w:r>
@@ -333,10 +416,10 @@
         </w:rPr>
         <w:lastRenderedPageBreak/>
         <w:drawing>
-          <wp:inline distT="0" distB="0" distL="0" distR="0" wp14:anchorId="25DD107C" wp14:editId="7F66A171">
-            <wp:extent cx="5400040" cy="2682875"/>
-            <wp:effectExtent l="0" t="0" r="0" b="3175"/>
-            <wp:docPr id="1885062103" name="Imagen 1"/>
+          <wp:inline distT="0" distB="0" distL="0" distR="0" wp14:anchorId="5C6B36B1" wp14:editId="011342FD">
+            <wp:extent cx="6645910" cy="2658745"/>
+            <wp:effectExtent l="0" t="0" r="2540" b="8255"/>
+            <wp:docPr id="790803821" name="Imagen 1"/>
             <wp:cNvGraphicFramePr>
               <a:graphicFrameLocks xmlns:a="http://schemas.openxmlformats.org/drawingml/2006/main" noChangeAspect="1"/>
             </wp:cNvGraphicFramePr>
@@ -344,7 +427,7 @@
               <a:graphicData uri="http://schemas.openxmlformats.org/drawingml/2006/picture">
                 <pic:pic xmlns:pic="http://schemas.openxmlformats.org/drawingml/2006/picture">
                   <pic:nvPicPr>
-                    <pic:cNvPr id="1885062103" name=""/>
+                    <pic:cNvPr id="790803821" name=""/>
                     <pic:cNvPicPr/>
                   </pic:nvPicPr>
                   <pic:blipFill>
@@ -356,7 +439,7 @@
                   <pic:spPr>
                     <a:xfrm>
                       <a:off x="0" y="0"/>
-                      <a:ext cx="5400040" cy="2682875"/>
+                      <a:ext cx="6645910" cy="2658745"/>
                     </a:xfrm>
                     <a:prstGeom prst="rect">
                       <a:avLst/>
@@ -374,14 +457,103 @@
         <w:rPr>
           <w:b/>
           <w:bCs/>
-        </w:rPr>
-      </w:pPr>
-      <w:r>
-        <w:rPr>
-          <w:b/>
-          <w:bCs/>
-        </w:rPr>
-        <w:t>Hacer el Terraform Flow una vez tenemos esto (Se puede crear un kubeconfig para tener el cluster en local mediante el outputs.tf que te lo montará al hacer el Terraform Flow).</w:t>
+          <w:noProof/>
+        </w:rPr>
+      </w:pPr>
+      <w:r>
+        <w:rPr>
+          <w:b/>
+          <w:bCs/>
+          <w:noProof/>
+        </w:rPr>
+        <w:t>(Para poder hacer el ingress , hay que habilitar una ip publica para los 2 nodos que se crean en esta configuración)</w:t>
+      </w:r>
+    </w:p>
+    <w:p>
+      <w:pPr>
+        <w:rPr>
+          <w:b/>
+          <w:bCs/>
+        </w:rPr>
+      </w:pPr>
+    </w:p>
+    <w:p>
+      <w:pPr>
+        <w:rPr>
+          <w:b/>
+          <w:bCs/>
+        </w:rPr>
+      </w:pPr>
+      <w:r>
+        <w:rPr>
+          <w:b/>
+          <w:bCs/>
+        </w:rPr>
+        <w:t xml:space="preserve">Hacer el </w:t>
+      </w:r>
+      <w:proofErr w:type="spellStart"/>
+      <w:r>
+        <w:rPr>
+          <w:b/>
+          <w:bCs/>
+        </w:rPr>
+        <w:t>Terraform</w:t>
+      </w:r>
+      <w:proofErr w:type="spellEnd"/>
+      <w:r>
+        <w:rPr>
+          <w:b/>
+          <w:bCs/>
+        </w:rPr>
+        <w:t xml:space="preserve"> Flow una vez tenemos esto (Se puede crear un </w:t>
+      </w:r>
+      <w:proofErr w:type="spellStart"/>
+      <w:r>
+        <w:rPr>
+          <w:b/>
+          <w:bCs/>
+        </w:rPr>
+        <w:t>kubeconfig</w:t>
+      </w:r>
+      <w:proofErr w:type="spellEnd"/>
+      <w:r>
+        <w:rPr>
+          <w:b/>
+          <w:bCs/>
+        </w:rPr>
+        <w:t xml:space="preserve"> para tener el </w:t>
+      </w:r>
+      <w:proofErr w:type="spellStart"/>
+      <w:r>
+        <w:rPr>
+          <w:b/>
+          <w:bCs/>
+        </w:rPr>
+        <w:t>cluster</w:t>
+      </w:r>
+      <w:proofErr w:type="spellEnd"/>
+      <w:r>
+        <w:rPr>
+          <w:b/>
+          <w:bCs/>
+        </w:rPr>
+        <w:t xml:space="preserve"> en local mediante el outputs.tf que te lo montará al hacer el </w:t>
+      </w:r>
+      <w:proofErr w:type="spellStart"/>
+      <w:r>
+        <w:rPr>
+          <w:b/>
+          <w:bCs/>
+        </w:rPr>
+        <w:t>Terraform</w:t>
+      </w:r>
+      <w:proofErr w:type="spellEnd"/>
+      <w:r>
+        <w:rPr>
+          <w:b/>
+          <w:bCs/>
+        </w:rPr>
+        <w:t xml:space="preserve"> Flow).</w:t>
       </w:r>
     </w:p>
     <w:p>
@@ -446,7 +618,119 @@
           <w:b/>
           <w:bCs/>
         </w:rPr>
-        <w:t>1-Terraform Init, Terraform plan para simular una subida y luego terraform apply para subirlo al azure (Resource Group de antes)</w:t>
+        <w:t xml:space="preserve">1-Terraform </w:t>
+      </w:r>
+      <w:proofErr w:type="spellStart"/>
+      <w:r>
+        <w:rPr>
+          <w:b/>
+          <w:bCs/>
+        </w:rPr>
+        <w:t>Init</w:t>
+      </w:r>
+      <w:proofErr w:type="spellEnd"/>
+      <w:r>
+        <w:rPr>
+          <w:b/>
+          <w:bCs/>
+        </w:rPr>
+        <w:t xml:space="preserve">, </w:t>
+      </w:r>
+      <w:proofErr w:type="spellStart"/>
+      <w:r>
+        <w:rPr>
+          <w:b/>
+          <w:bCs/>
+        </w:rPr>
+        <w:t>Terraform</w:t>
+      </w:r>
+      <w:proofErr w:type="spellEnd"/>
+      <w:r>
+        <w:rPr>
+          <w:b/>
+          <w:bCs/>
+        </w:rPr>
+        <w:t xml:space="preserve"> plan para simular una subida y luego </w:t>
+      </w:r>
+      <w:proofErr w:type="spellStart"/>
+      <w:r>
+        <w:rPr>
+          <w:b/>
+          <w:bCs/>
+        </w:rPr>
+        <w:t>terraform</w:t>
+      </w:r>
+      <w:proofErr w:type="spellEnd"/>
+      <w:r>
+        <w:rPr>
+          <w:b/>
+          <w:bCs/>
+        </w:rPr>
+        <w:t xml:space="preserve"> </w:t>
+      </w:r>
+      <w:proofErr w:type="spellStart"/>
+      <w:r>
+        <w:rPr>
+          <w:b/>
+          <w:bCs/>
+        </w:rPr>
+        <w:t>apply</w:t>
+      </w:r>
+      <w:proofErr w:type="spellEnd"/>
+      <w:r>
+        <w:rPr>
+          <w:b/>
+          <w:bCs/>
+        </w:rPr>
+        <w:t xml:space="preserve"> para subirlo al </w:t>
+      </w:r>
+      <w:proofErr w:type="spellStart"/>
+      <w:r>
+        <w:rPr>
+          <w:b/>
+          <w:bCs/>
+        </w:rPr>
+        <w:t>azure</w:t>
+      </w:r>
+      <w:proofErr w:type="spellEnd"/>
+      <w:r>
+        <w:rPr>
+          <w:b/>
+          <w:bCs/>
+        </w:rPr>
+        <w:t xml:space="preserve"> (</w:t>
+      </w:r>
+      <w:proofErr w:type="spellStart"/>
+      <w:r>
+        <w:rPr>
+          <w:b/>
+          <w:bCs/>
+        </w:rPr>
+        <w:t>Resource</w:t>
+      </w:r>
+      <w:proofErr w:type="spellEnd"/>
+      <w:r>
+        <w:rPr>
+          <w:b/>
+          <w:bCs/>
+        </w:rPr>
+        <w:t xml:space="preserve"> </w:t>
+      </w:r>
+      <w:proofErr w:type="spellStart"/>
+      <w:r>
+        <w:rPr>
+          <w:b/>
+          <w:bCs/>
+        </w:rPr>
+        <w:t>Group</w:t>
+      </w:r>
+      <w:proofErr w:type="spellEnd"/>
+      <w:r>
+        <w:rPr>
+          <w:b/>
+          <w:bCs/>
+        </w:rPr>
+        <w:t xml:space="preserve"> de antes)</w:t>
       </w:r>
     </w:p>
     <w:p>
@@ -512,6 +796,7 @@
           <w:bCs/>
           <w:noProof/>
         </w:rPr>
+        <w:lastRenderedPageBreak/>
         <w:drawing>
           <wp:inline distT="0" distB="0" distL="0" distR="0" wp14:anchorId="64EF5A98" wp14:editId="197779D8">
             <wp:extent cx="5400040" cy="1939290"/>
@@ -569,12 +854,21 @@
           <w:bCs/>
         </w:rPr>
       </w:pPr>
-      <w:r>
-        <w:rPr>
-          <w:b/>
-          <w:bCs/>
-        </w:rPr>
-        <w:t>Dockerizar imágenes</w:t>
+      <w:proofErr w:type="spellStart"/>
+      <w:r>
+        <w:rPr>
+          <w:b/>
+          <w:bCs/>
+        </w:rPr>
+        <w:t>Dockerizar</w:t>
+      </w:r>
+      <w:proofErr w:type="spellEnd"/>
+      <w:r>
+        <w:rPr>
+          <w:b/>
+          <w:bCs/>
+        </w:rPr>
+        <w:t xml:space="preserve"> imágenes</w:t>
       </w:r>
     </w:p>
     <w:p>
@@ -594,8 +888,39 @@
           <w:b/>
           <w:bCs/>
         </w:rPr>
-        <w:lastRenderedPageBreak/>
-        <w:t>Creamos dockerfiles para front  y back</w:t>
+        <w:t xml:space="preserve">Creamos </w:t>
+      </w:r>
+      <w:proofErr w:type="spellStart"/>
+      <w:r>
+        <w:rPr>
+          <w:b/>
+          <w:bCs/>
+        </w:rPr>
+        <w:t>dockerfiles</w:t>
+      </w:r>
+      <w:proofErr w:type="spellEnd"/>
+      <w:r>
+        <w:rPr>
+          <w:b/>
+          <w:bCs/>
+        </w:rPr>
+        <w:t xml:space="preserve"> para </w:t>
+      </w:r>
+      <w:proofErr w:type="spellStart"/>
+      <w:r>
+        <w:rPr>
+          <w:b/>
+          <w:bCs/>
+        </w:rPr>
+        <w:t>front</w:t>
+      </w:r>
+      <w:proofErr w:type="spellEnd"/>
+      <w:r>
+        <w:rPr>
+          <w:b/>
+          <w:bCs/>
+        </w:rPr>
+        <w:t xml:space="preserve">  y back</w:t>
       </w:r>
     </w:p>
     <w:p>
@@ -723,7 +1048,23 @@
           <w:b/>
           <w:bCs/>
         </w:rPr>
-        <w:t>Creamos Docker-compose para poder generar imágenes y levantar todo a la vez</w:t>
+        <w:t>Creamos Docker-</w:t>
+      </w:r>
+      <w:proofErr w:type="spellStart"/>
+      <w:r>
+        <w:rPr>
+          <w:b/>
+          <w:bCs/>
+        </w:rPr>
+        <w:t>compose</w:t>
+      </w:r>
+      <w:proofErr w:type="spellEnd"/>
+      <w:r>
+        <w:rPr>
+          <w:b/>
+          <w:bCs/>
+        </w:rPr>
+        <w:t xml:space="preserve"> para poder generar imágenes y levantar todo a la vez</w:t>
       </w:r>
     </w:p>
     <w:p>
@@ -789,12 +1130,21 @@
           <w:bCs/>
         </w:rPr>
       </w:pPr>
-      <w:r>
-        <w:rPr>
-          <w:b/>
-          <w:bCs/>
-        </w:rPr>
-        <w:t>docker-compose up -d</w:t>
+      <w:proofErr w:type="spellStart"/>
+      <w:r>
+        <w:rPr>
+          <w:b/>
+          <w:bCs/>
+        </w:rPr>
+        <w:t>docker-compose</w:t>
+      </w:r>
+      <w:proofErr w:type="spellEnd"/>
+      <w:r>
+        <w:rPr>
+          <w:b/>
+          <w:bCs/>
+        </w:rPr>
+        <w:t xml:space="preserve"> up -d</w:t>
       </w:r>
     </w:p>
     <w:p>
@@ -814,7 +1164,39 @@
           <w:b/>
           <w:bCs/>
         </w:rPr>
-        <w:t>con Docker images vemos las imangenes creadas</w:t>
+        <w:t xml:space="preserve">con Docker </w:t>
+      </w:r>
+      <w:proofErr w:type="spellStart"/>
+      <w:r>
+        <w:rPr>
+          <w:b/>
+          <w:bCs/>
+        </w:rPr>
+        <w:t>images</w:t>
+      </w:r>
+      <w:proofErr w:type="spellEnd"/>
+      <w:r>
+        <w:rPr>
+          <w:b/>
+          <w:bCs/>
+        </w:rPr>
+        <w:t xml:space="preserve"> vemos las </w:t>
+      </w:r>
+      <w:proofErr w:type="spellStart"/>
+      <w:r>
+        <w:rPr>
+          <w:b/>
+          <w:bCs/>
+        </w:rPr>
+        <w:t>imangenes</w:t>
+      </w:r>
+      <w:proofErr w:type="spellEnd"/>
+      <w:r>
+        <w:rPr>
+          <w:b/>
+          <w:bCs/>
+        </w:rPr>
+        <w:t xml:space="preserve"> creadas</w:t>
       </w:r>
     </w:p>
     <w:p>
@@ -884,15 +1266,56 @@
           <w:b/>
           <w:bCs/>
         </w:rPr>
-        <w:t>Y las tageamos y s</w:t>
-      </w:r>
-      <w:r>
-        <w:rPr>
-          <w:b/>
-          <w:bCs/>
-        </w:rPr>
-        <w:t>ubimo a Docker hub</w:t>
-      </w:r>
+        <w:t xml:space="preserve">Y las </w:t>
+      </w:r>
+      <w:proofErr w:type="spellStart"/>
+      <w:r>
+        <w:rPr>
+          <w:b/>
+          <w:bCs/>
+        </w:rPr>
+        <w:t>tageamos</w:t>
+      </w:r>
+      <w:proofErr w:type="spellEnd"/>
+      <w:r>
+        <w:rPr>
+          <w:b/>
+          <w:bCs/>
+        </w:rPr>
+        <w:t xml:space="preserve"> y </w:t>
+      </w:r>
+      <w:proofErr w:type="spellStart"/>
+      <w:r>
+        <w:rPr>
+          <w:b/>
+          <w:bCs/>
+        </w:rPr>
+        <w:t>s</w:t>
+      </w:r>
+      <w:r>
+        <w:rPr>
+          <w:b/>
+          <w:bCs/>
+        </w:rPr>
+        <w:t>ubimo</w:t>
+      </w:r>
+      <w:proofErr w:type="spellEnd"/>
+      <w:r>
+        <w:rPr>
+          <w:b/>
+          <w:bCs/>
+        </w:rPr>
+        <w:t xml:space="preserve"> a Docker </w:t>
+      </w:r>
+      <w:proofErr w:type="spellStart"/>
+      <w:r>
+        <w:rPr>
+          <w:b/>
+          <w:bCs/>
+        </w:rPr>
+        <w:t>hub</w:t>
+      </w:r>
+      <w:proofErr w:type="spellEnd"/>
     </w:p>
     <w:p>
       <w:pPr>
@@ -913,8 +1336,72 @@
           <w:bCs/>
           <w:lang w:val="en-US"/>
         </w:rPr>
-        <w:t>docker tag devops-final-project-ih-backend kbaigorri/kbaigorri-proyectofinal:backtag</w:t>
-      </w:r>
+        <w:t xml:space="preserve">docker tag </w:t>
+      </w:r>
+      <w:proofErr w:type="spellStart"/>
+      <w:r>
+        <w:rPr>
+          <w:b/>
+          <w:bCs/>
+          <w:lang w:val="en-US"/>
+        </w:rPr>
+        <w:t>devops</w:t>
+      </w:r>
+      <w:proofErr w:type="spellEnd"/>
+      <w:r>
+        <w:rPr>
+          <w:b/>
+          <w:bCs/>
+          <w:lang w:val="en-US"/>
+        </w:rPr>
+        <w:t>-final-project-</w:t>
+      </w:r>
+      <w:proofErr w:type="spellStart"/>
+      <w:r>
+        <w:rPr>
+          <w:b/>
+          <w:bCs/>
+          <w:lang w:val="en-US"/>
+        </w:rPr>
+        <w:t>ih</w:t>
+      </w:r>
+      <w:proofErr w:type="spellEnd"/>
+      <w:r>
+        <w:rPr>
+          <w:b/>
+          <w:bCs/>
+          <w:lang w:val="en-US"/>
+        </w:rPr>
+        <w:t xml:space="preserve">-backend </w:t>
+      </w:r>
+      <w:proofErr w:type="spellStart"/>
+      <w:r>
+        <w:rPr>
+          <w:b/>
+          <w:bCs/>
+          <w:lang w:val="en-US"/>
+        </w:rPr>
+        <w:t>kbaigorri</w:t>
+      </w:r>
+      <w:proofErr w:type="spellEnd"/>
+      <w:r>
+        <w:rPr>
+          <w:b/>
+          <w:bCs/>
+          <w:lang w:val="en-US"/>
+        </w:rPr>
+        <w:t>/</w:t>
+      </w:r>
+      <w:proofErr w:type="spellStart"/>
+      <w:r>
+        <w:rPr>
+          <w:b/>
+          <w:bCs/>
+          <w:lang w:val="en-US"/>
+        </w:rPr>
+        <w:t>kbaigorri-proyectofinal:backtag</w:t>
+      </w:r>
+      <w:proofErr w:type="spellEnd"/>
     </w:p>
     <w:p>
       <w:pPr>
@@ -935,8 +1422,36 @@
           <w:bCs/>
           <w:lang w:val="en-US"/>
         </w:rPr>
-        <w:t>docker push kbaigorri/kbaigorri-proyectofinal:backtag</w:t>
-      </w:r>
+        <w:t xml:space="preserve">docker push </w:t>
+      </w:r>
+      <w:proofErr w:type="spellStart"/>
+      <w:r>
+        <w:rPr>
+          <w:b/>
+          <w:bCs/>
+          <w:lang w:val="en-US"/>
+        </w:rPr>
+        <w:t>kbaigorri</w:t>
+      </w:r>
+      <w:proofErr w:type="spellEnd"/>
+      <w:r>
+        <w:rPr>
+          <w:b/>
+          <w:bCs/>
+          <w:lang w:val="en-US"/>
+        </w:rPr>
+        <w:t>/</w:t>
+      </w:r>
+      <w:proofErr w:type="spellStart"/>
+      <w:r>
+        <w:rPr>
+          <w:b/>
+          <w:bCs/>
+          <w:lang w:val="en-US"/>
+        </w:rPr>
+        <w:t>kbaigorri-proyectofinal:backtag</w:t>
+      </w:r>
+      <w:proofErr w:type="spellEnd"/>
     </w:p>
     <w:p>
       <w:pPr>
@@ -957,8 +1472,72 @@
           <w:bCs/>
           <w:lang w:val="en-US"/>
         </w:rPr>
-        <w:t>docker tag devops-final-project-ih-frontend kbaigorri/kbaigorri-proyectofinal:frontag</w:t>
-      </w:r>
+        <w:t xml:space="preserve">docker tag </w:t>
+      </w:r>
+      <w:proofErr w:type="spellStart"/>
+      <w:r>
+        <w:rPr>
+          <w:b/>
+          <w:bCs/>
+          <w:lang w:val="en-US"/>
+        </w:rPr>
+        <w:t>devops</w:t>
+      </w:r>
+      <w:proofErr w:type="spellEnd"/>
+      <w:r>
+        <w:rPr>
+          <w:b/>
+          <w:bCs/>
+          <w:lang w:val="en-US"/>
+        </w:rPr>
+        <w:t>-final-project-</w:t>
+      </w:r>
+      <w:proofErr w:type="spellStart"/>
+      <w:r>
+        <w:rPr>
+          <w:b/>
+          <w:bCs/>
+          <w:lang w:val="en-US"/>
+        </w:rPr>
+        <w:t>ih</w:t>
+      </w:r>
+      <w:proofErr w:type="spellEnd"/>
+      <w:r>
+        <w:rPr>
+          <w:b/>
+          <w:bCs/>
+          <w:lang w:val="en-US"/>
+        </w:rPr>
+        <w:t xml:space="preserve">-frontend </w:t>
+      </w:r>
+      <w:proofErr w:type="spellStart"/>
+      <w:r>
+        <w:rPr>
+          <w:b/>
+          <w:bCs/>
+          <w:lang w:val="en-US"/>
+        </w:rPr>
+        <w:t>kbaigorri</w:t>
+      </w:r>
+      <w:proofErr w:type="spellEnd"/>
+      <w:r>
+        <w:rPr>
+          <w:b/>
+          <w:bCs/>
+          <w:lang w:val="en-US"/>
+        </w:rPr>
+        <w:t>/</w:t>
+      </w:r>
+      <w:proofErr w:type="spellStart"/>
+      <w:r>
+        <w:rPr>
+          <w:b/>
+          <w:bCs/>
+          <w:lang w:val="en-US"/>
+        </w:rPr>
+        <w:t>kbaigorri-proyectofinal:frontag</w:t>
+      </w:r>
+      <w:proofErr w:type="spellEnd"/>
     </w:p>
     <w:p>
       <w:pPr>
@@ -972,13 +1551,63 @@
           <w:bCs/>
         </w:rPr>
       </w:pPr>
-      <w:r>
-        <w:rPr>
-          <w:b/>
-          <w:bCs/>
-        </w:rPr>
-        <w:t>docker push kbaigorri/kbaigorri-proyectofinal:frontag</w:t>
-      </w:r>
+      <w:proofErr w:type="spellStart"/>
+      <w:r>
+        <w:rPr>
+          <w:b/>
+          <w:bCs/>
+        </w:rPr>
+        <w:t>docker</w:t>
+      </w:r>
+      <w:proofErr w:type="spellEnd"/>
+      <w:r>
+        <w:rPr>
+          <w:b/>
+          <w:bCs/>
+        </w:rPr>
+        <w:t xml:space="preserve"> </w:t>
+      </w:r>
+      <w:proofErr w:type="spellStart"/>
+      <w:r>
+        <w:rPr>
+          <w:b/>
+          <w:bCs/>
+        </w:rPr>
+        <w:t>push</w:t>
+      </w:r>
+      <w:proofErr w:type="spellEnd"/>
+      <w:r>
+        <w:rPr>
+          <w:b/>
+          <w:bCs/>
+        </w:rPr>
+        <w:t xml:space="preserve"> </w:t>
+      </w:r>
+      <w:proofErr w:type="spellStart"/>
+      <w:r>
+        <w:rPr>
+          <w:b/>
+          <w:bCs/>
+        </w:rPr>
+        <w:t>kbaigorri</w:t>
+      </w:r>
+      <w:proofErr w:type="spellEnd"/>
+      <w:r>
+        <w:rPr>
+          <w:b/>
+          <w:bCs/>
+        </w:rPr>
+        <w:t>/</w:t>
+      </w:r>
+      <w:proofErr w:type="spellStart"/>
+      <w:r>
+        <w:rPr>
+          <w:b/>
+          <w:bCs/>
+        </w:rPr>
+        <w:t>kbaigorri-proyectofinal:frontag</w:t>
+      </w:r>
+      <w:proofErr w:type="spellEnd"/>
     </w:p>
     <w:p>
       <w:pPr>
@@ -1039,10 +1668,42 @@
         </w:tabs>
       </w:pPr>
       <w:r>
-        <w:t xml:space="preserve">Para subir los archivos “Deploy” al aks debemos meterlos en una carpeta aislada del resto de archivos y una vez excluido del resto de </w:t>
-      </w:r>
-      <w:r>
-        <w:t>archivos hacer un “helm install nombre .”.</w:t>
+        <w:t>Para subir los archivos “</w:t>
+      </w:r>
+      <w:proofErr w:type="spellStart"/>
+      <w:r>
+        <w:t>Deploy</w:t>
+      </w:r>
+      <w:proofErr w:type="spellEnd"/>
+      <w:r>
+        <w:t xml:space="preserve">” al </w:t>
+      </w:r>
+      <w:proofErr w:type="spellStart"/>
+      <w:r>
+        <w:t>aks</w:t>
+      </w:r>
+      <w:proofErr w:type="spellEnd"/>
+      <w:r>
+        <w:t xml:space="preserve"> debemos meterlos en una carpeta aislada del resto de archivos y una vez excluido del resto de </w:t>
+      </w:r>
+      <w:r>
+        <w:t>archivos hacer un “</w:t>
+      </w:r>
+      <w:proofErr w:type="spellStart"/>
+      <w:r>
+        <w:t>helm</w:t>
+      </w:r>
+      <w:proofErr w:type="spellEnd"/>
+      <w:r>
+        <w:t xml:space="preserve"> </w:t>
+      </w:r>
+      <w:proofErr w:type="spellStart"/>
+      <w:r>
+        <w:t>install</w:t>
+      </w:r>
+      <w:proofErr w:type="spellEnd"/>
+      <w:r>
+        <w:t xml:space="preserve"> nombre .”.</w:t>
       </w:r>
       <w:r>
         <w:rPr>
@@ -1051,6 +1712,9 @@
         <w:t xml:space="preserve"> </w:t>
       </w:r>
       <w:r>
+        <w:rPr>
+          <w:noProof/>
+        </w:rPr>
         <w:drawing>
           <wp:inline distT="0" distB="0" distL="0" distR="0" wp14:anchorId="46E2FC28" wp14:editId="6DB7F3AC">
             <wp:extent cx="6645910" cy="3549015"/>
@@ -1095,6 +1759,9 @@
         </w:tabs>
       </w:pPr>
       <w:r>
+        <w:rPr>
+          <w:noProof/>
+        </w:rPr>
         <w:lastRenderedPageBreak/>
         <w:drawing>
           <wp:inline distT="0" distB="0" distL="0" distR="0" wp14:anchorId="36D58977" wp14:editId="53FBF086">
@@ -1146,13 +1813,50 @@
         <w:t>“</w:t>
       </w:r>
       <w:r>
-        <w:t>.env</w:t>
-      </w:r>
+        <w:t>.</w:t>
+      </w:r>
+      <w:proofErr w:type="spellStart"/>
+      <w:r>
+        <w:t>env</w:t>
+      </w:r>
+      <w:proofErr w:type="spellEnd"/>
       <w:r>
         <w:t>”</w:t>
       </w:r>
       <w:r>
-        <w:t xml:space="preserve"> que tiene configuaradas las bd del mongodb y redis.</w:t>
+        <w:t xml:space="preserve"> que tiene </w:t>
+      </w:r>
+      <w:proofErr w:type="spellStart"/>
+      <w:r>
+        <w:t>configuaradas</w:t>
+      </w:r>
+      <w:proofErr w:type="spellEnd"/>
+      <w:r>
+        <w:t xml:space="preserve"> las </w:t>
+      </w:r>
+      <w:proofErr w:type="spellStart"/>
+      <w:r>
+        <w:t>bd</w:t>
+      </w:r>
+      <w:proofErr w:type="spellEnd"/>
+      <w:r>
+        <w:t xml:space="preserve"> del </w:t>
+      </w:r>
+      <w:proofErr w:type="spellStart"/>
+      <w:r>
+        <w:t>mongodb</w:t>
+      </w:r>
+      <w:proofErr w:type="spellEnd"/>
+      <w:r>
+        <w:t xml:space="preserve"> y </w:t>
+      </w:r>
+      <w:proofErr w:type="spellStart"/>
+      <w:r>
+        <w:t>redis</w:t>
+      </w:r>
+      <w:proofErr w:type="spellEnd"/>
+      <w:r>
+        <w:t>.</w:t>
       </w:r>
     </w:p>
     <w:p>
@@ -1162,6 +1866,9 @@
         </w:tabs>
       </w:pPr>
       <w:r>
+        <w:rPr>
+          <w:noProof/>
+        </w:rPr>
         <w:drawing>
           <wp:inline distT="0" distB="0" distL="0" distR="0" wp14:anchorId="09529710" wp14:editId="76499D35">
             <wp:extent cx="6645910" cy="3549015"/>
@@ -1206,6 +1913,9 @@
         </w:tabs>
       </w:pPr>
       <w:r>
+        <w:rPr>
+          <w:noProof/>
+        </w:rPr>
         <w:drawing>
           <wp:inline distT="0" distB="0" distL="0" distR="0" wp14:anchorId="443E0A0C" wp14:editId="3D29D75D">
             <wp:extent cx="6645910" cy="1779270"/>
@@ -1250,6 +1960,9 @@
         </w:tabs>
       </w:pPr>
       <w:r>
+        <w:rPr>
+          <w:noProof/>
+        </w:rPr>
         <w:lastRenderedPageBreak/>
         <w:drawing>
           <wp:inline distT="0" distB="0" distL="0" distR="0" wp14:anchorId="37DBB491" wp14:editId="1AD23761">

</xml_diff>

<commit_message>
CI/CD e Ingress estructura (falta de corregir cosas)
</commit_message>
<xml_diff>
--- a/Words/ProyectoFinal.docx
+++ b/Words/ProyectoFinal.docx
@@ -2014,6 +2014,41 @@
           <w:tab w:val="left" w:pos="1319"/>
         </w:tabs>
       </w:pPr>
+      <w:r>
+        <w:t xml:space="preserve">Para hacer el </w:t>
+      </w:r>
+      <w:proofErr w:type="spellStart"/>
+      <w:r>
+        <w:t>ingress</w:t>
+      </w:r>
+      <w:proofErr w:type="spellEnd"/>
+      <w:r>
+        <w:t xml:space="preserve"> , tendremos que crear el </w:t>
+      </w:r>
+      <w:proofErr w:type="spellStart"/>
+      <w:r>
+        <w:t>namespace</w:t>
+      </w:r>
+      <w:proofErr w:type="spellEnd"/>
+      <w:r>
+        <w:t xml:space="preserve"> de tipo </w:t>
+      </w:r>
+      <w:proofErr w:type="spellStart"/>
+      <w:r>
+        <w:t>ingress-nginx</w:t>
+      </w:r>
+      <w:proofErr w:type="spellEnd"/>
+      <w:r>
+        <w:t xml:space="preserve"> con </w:t>
+      </w:r>
+      <w:proofErr w:type="spellStart"/>
+      <w:r>
+        <w:t>kubectl</w:t>
+      </w:r>
+      <w:proofErr w:type="spellEnd"/>
+      <w:r>
+        <w:t xml:space="preserve">, luego </w:t>
+      </w:r>
     </w:p>
     <w:sectPr>
       <w:pgSz w:w="11906" w:h="16838"/>

</xml_diff>

<commit_message>
Actualización final del word
</commit_message>
<xml_diff>
--- a/Words/ProyectoFinal.docx
+++ b/Words/ProyectoFinal.docx
@@ -90,7 +90,7 @@
                     <pic:cNvPicPr/>
                   </pic:nvPicPr>
                   <pic:blipFill>
-                    <a:blip r:embed="rId5"/>
+                    <a:blip r:embed="rId7"/>
                     <a:stretch>
                       <a:fillRect/>
                     </a:stretch>
@@ -128,17 +128,8 @@
           <w:b/>
           <w:bCs/>
         </w:rPr>
-        <w:t xml:space="preserve">Clonar el </w:t>
-      </w:r>
-      <w:proofErr w:type="spellStart"/>
-      <w:r>
-        <w:rPr>
-          <w:b/>
-          <w:bCs/>
-        </w:rPr>
-        <w:t>codigo</w:t>
-      </w:r>
-      <w:proofErr w:type="spellEnd"/>
+        <w:t>Clonar el codigo</w:t>
+      </w:r>
     </w:p>
     <w:p>
       <w:pPr>
@@ -169,7 +160,7 @@
                     <pic:cNvPicPr/>
                   </pic:nvPicPr>
                   <pic:blipFill>
-                    <a:blip r:embed="rId6"/>
+                    <a:blip r:embed="rId8"/>
                     <a:stretch>
                       <a:fillRect/>
                     </a:stretch>
@@ -220,53 +211,12 @@
           <w:bCs/>
         </w:rPr>
       </w:pPr>
-      <w:proofErr w:type="spellStart"/>
-      <w:r>
-        <w:rPr>
-          <w:b/>
-          <w:bCs/>
-        </w:rPr>
-        <w:t>Infrastructure</w:t>
-      </w:r>
-      <w:proofErr w:type="spellEnd"/>
-      <w:r>
-        <w:rPr>
-          <w:b/>
-          <w:bCs/>
-        </w:rPr>
-        <w:t xml:space="preserve"> as </w:t>
-      </w:r>
-      <w:proofErr w:type="spellStart"/>
-      <w:r>
-        <w:rPr>
-          <w:b/>
-          <w:bCs/>
-        </w:rPr>
-        <w:t>Code</w:t>
-      </w:r>
-      <w:proofErr w:type="spellEnd"/>
-      <w:r>
-        <w:rPr>
-          <w:b/>
-          <w:bCs/>
-        </w:rPr>
-        <w:t xml:space="preserve"> (</w:t>
-      </w:r>
-      <w:proofErr w:type="spellStart"/>
-      <w:r>
-        <w:rPr>
-          <w:b/>
-          <w:bCs/>
-        </w:rPr>
-        <w:t>IaC</w:t>
-      </w:r>
-      <w:proofErr w:type="spellEnd"/>
-      <w:r>
-        <w:rPr>
-          <w:b/>
-          <w:bCs/>
-        </w:rPr>
-        <w:t>):</w:t>
+      <w:r>
+        <w:rPr>
+          <w:b/>
+          <w:bCs/>
+        </w:rPr>
+        <w:t>Infrastructure as Code (IaC):</w:t>
       </w:r>
     </w:p>
     <w:p>
@@ -317,39 +267,7 @@
           <w:b/>
           <w:bCs/>
         </w:rPr>
-        <w:t xml:space="preserve">Tener el </w:t>
-      </w:r>
-      <w:proofErr w:type="spellStart"/>
-      <w:r>
-        <w:rPr>
-          <w:b/>
-          <w:bCs/>
-        </w:rPr>
-        <w:t>resource</w:t>
-      </w:r>
-      <w:proofErr w:type="spellEnd"/>
-      <w:r>
-        <w:rPr>
-          <w:b/>
-          <w:bCs/>
-        </w:rPr>
-        <w:t xml:space="preserve"> </w:t>
-      </w:r>
-      <w:proofErr w:type="spellStart"/>
-      <w:r>
-        <w:rPr>
-          <w:b/>
-          <w:bCs/>
-        </w:rPr>
-        <w:t>group</w:t>
-      </w:r>
-      <w:proofErr w:type="spellEnd"/>
-      <w:r>
-        <w:rPr>
-          <w:b/>
-          <w:bCs/>
-        </w:rPr>
-        <w:t xml:space="preserve"> creado o crearlo de antes (resultado final):</w:t>
+        <w:t>Tener el resource group creado o crearlo de antes (resultado final):</w:t>
       </w:r>
     </w:p>
     <w:p>
@@ -363,6 +281,7 @@
         <w:rPr>
           <w:noProof/>
         </w:rPr>
+        <w:lastRenderedPageBreak/>
         <w:drawing>
           <wp:inline distT="0" distB="0" distL="0" distR="0" wp14:anchorId="199016E8" wp14:editId="19D723C9">
             <wp:extent cx="5400040" cy="1663065"/>
@@ -379,7 +298,7 @@
                     <pic:cNvPicPr/>
                   </pic:nvPicPr>
                   <pic:blipFill>
-                    <a:blip r:embed="rId7"/>
+                    <a:blip r:embed="rId9"/>
                     <a:stretch>
                       <a:fillRect/>
                     </a:stretch>
@@ -414,7 +333,6 @@
           <w:bCs/>
           <w:noProof/>
         </w:rPr>
-        <w:lastRenderedPageBreak/>
         <w:drawing>
           <wp:inline distT="0" distB="0" distL="0" distR="0" wp14:anchorId="5C6B36B1" wp14:editId="011342FD">
             <wp:extent cx="6645910" cy="2658745"/>
@@ -431,7 +349,7 @@
                     <pic:cNvPicPr/>
                   </pic:nvPicPr>
                   <pic:blipFill>
-                    <a:blip r:embed="rId8"/>
+                    <a:blip r:embed="rId10"/>
                     <a:stretch>
                       <a:fillRect/>
                     </a:stretch>
@@ -489,71 +407,7 @@
           <w:b/>
           <w:bCs/>
         </w:rPr>
-        <w:t xml:space="preserve">Hacer el </w:t>
-      </w:r>
-      <w:proofErr w:type="spellStart"/>
-      <w:r>
-        <w:rPr>
-          <w:b/>
-          <w:bCs/>
-        </w:rPr>
-        <w:t>Terraform</w:t>
-      </w:r>
-      <w:proofErr w:type="spellEnd"/>
-      <w:r>
-        <w:rPr>
-          <w:b/>
-          <w:bCs/>
-        </w:rPr>
-        <w:t xml:space="preserve"> Flow una vez tenemos esto (Se puede crear un </w:t>
-      </w:r>
-      <w:proofErr w:type="spellStart"/>
-      <w:r>
-        <w:rPr>
-          <w:b/>
-          <w:bCs/>
-        </w:rPr>
-        <w:t>kubeconfig</w:t>
-      </w:r>
-      <w:proofErr w:type="spellEnd"/>
-      <w:r>
-        <w:rPr>
-          <w:b/>
-          <w:bCs/>
-        </w:rPr>
-        <w:t xml:space="preserve"> para tener el </w:t>
-      </w:r>
-      <w:proofErr w:type="spellStart"/>
-      <w:r>
-        <w:rPr>
-          <w:b/>
-          <w:bCs/>
-        </w:rPr>
-        <w:t>cluster</w:t>
-      </w:r>
-      <w:proofErr w:type="spellEnd"/>
-      <w:r>
-        <w:rPr>
-          <w:b/>
-          <w:bCs/>
-        </w:rPr>
-        <w:t xml:space="preserve"> en local mediante el outputs.tf que te lo montará al hacer el </w:t>
-      </w:r>
-      <w:proofErr w:type="spellStart"/>
-      <w:r>
-        <w:rPr>
-          <w:b/>
-          <w:bCs/>
-        </w:rPr>
-        <w:t>Terraform</w:t>
-      </w:r>
-      <w:proofErr w:type="spellEnd"/>
-      <w:r>
-        <w:rPr>
-          <w:b/>
-          <w:bCs/>
-        </w:rPr>
-        <w:t xml:space="preserve"> Flow).</w:t>
+        <w:t>Hacer el Terraform Flow una vez tenemos esto (Se puede crear un kubeconfig para tener el cluster en local mediante el outputs.tf que te lo montará al hacer el Terraform Flow).</w:t>
       </w:r>
     </w:p>
     <w:p>
@@ -585,7 +439,7 @@
                     <pic:cNvPicPr/>
                   </pic:nvPicPr>
                   <pic:blipFill>
-                    <a:blip r:embed="rId9"/>
+                    <a:blip r:embed="rId11"/>
                     <a:stretch>
                       <a:fillRect/>
                     </a:stretch>
@@ -618,119 +472,7 @@
           <w:b/>
           <w:bCs/>
         </w:rPr>
-        <w:t xml:space="preserve">1-Terraform </w:t>
-      </w:r>
-      <w:proofErr w:type="spellStart"/>
-      <w:r>
-        <w:rPr>
-          <w:b/>
-          <w:bCs/>
-        </w:rPr>
-        <w:t>Init</w:t>
-      </w:r>
-      <w:proofErr w:type="spellEnd"/>
-      <w:r>
-        <w:rPr>
-          <w:b/>
-          <w:bCs/>
-        </w:rPr>
-        <w:t xml:space="preserve">, </w:t>
-      </w:r>
-      <w:proofErr w:type="spellStart"/>
-      <w:r>
-        <w:rPr>
-          <w:b/>
-          <w:bCs/>
-        </w:rPr>
-        <w:t>Terraform</w:t>
-      </w:r>
-      <w:proofErr w:type="spellEnd"/>
-      <w:r>
-        <w:rPr>
-          <w:b/>
-          <w:bCs/>
-        </w:rPr>
-        <w:t xml:space="preserve"> plan para simular una subida y luego </w:t>
-      </w:r>
-      <w:proofErr w:type="spellStart"/>
-      <w:r>
-        <w:rPr>
-          <w:b/>
-          <w:bCs/>
-        </w:rPr>
-        <w:t>terraform</w:t>
-      </w:r>
-      <w:proofErr w:type="spellEnd"/>
-      <w:r>
-        <w:rPr>
-          <w:b/>
-          <w:bCs/>
-        </w:rPr>
-        <w:t xml:space="preserve"> </w:t>
-      </w:r>
-      <w:proofErr w:type="spellStart"/>
-      <w:r>
-        <w:rPr>
-          <w:b/>
-          <w:bCs/>
-        </w:rPr>
-        <w:t>apply</w:t>
-      </w:r>
-      <w:proofErr w:type="spellEnd"/>
-      <w:r>
-        <w:rPr>
-          <w:b/>
-          <w:bCs/>
-        </w:rPr>
-        <w:t xml:space="preserve"> para subirlo al </w:t>
-      </w:r>
-      <w:proofErr w:type="spellStart"/>
-      <w:r>
-        <w:rPr>
-          <w:b/>
-          <w:bCs/>
-        </w:rPr>
-        <w:t>azure</w:t>
-      </w:r>
-      <w:proofErr w:type="spellEnd"/>
-      <w:r>
-        <w:rPr>
-          <w:b/>
-          <w:bCs/>
-        </w:rPr>
-        <w:t xml:space="preserve"> (</w:t>
-      </w:r>
-      <w:proofErr w:type="spellStart"/>
-      <w:r>
-        <w:rPr>
-          <w:b/>
-          <w:bCs/>
-        </w:rPr>
-        <w:t>Resource</w:t>
-      </w:r>
-      <w:proofErr w:type="spellEnd"/>
-      <w:r>
-        <w:rPr>
-          <w:b/>
-          <w:bCs/>
-        </w:rPr>
-        <w:t xml:space="preserve"> </w:t>
-      </w:r>
-      <w:proofErr w:type="spellStart"/>
-      <w:r>
-        <w:rPr>
-          <w:b/>
-          <w:bCs/>
-        </w:rPr>
-        <w:t>Group</w:t>
-      </w:r>
-      <w:proofErr w:type="spellEnd"/>
-      <w:r>
-        <w:rPr>
-          <w:b/>
-          <w:bCs/>
-        </w:rPr>
-        <w:t xml:space="preserve"> de antes)</w:t>
+        <w:t>1-Terraform Init, Terraform plan para simular una subida y luego terraform apply para subirlo al azure (Resource Group de antes)</w:t>
       </w:r>
     </w:p>
     <w:p>
@@ -746,6 +488,7 @@
           <w:bCs/>
           <w:noProof/>
         </w:rPr>
+        <w:lastRenderedPageBreak/>
         <w:drawing>
           <wp:inline distT="0" distB="0" distL="0" distR="0" wp14:anchorId="219044B5" wp14:editId="7F58C268">
             <wp:extent cx="5400040" cy="1691640"/>
@@ -762,7 +505,7 @@
                     <pic:cNvPicPr/>
                   </pic:nvPicPr>
                   <pic:blipFill>
-                    <a:blip r:embed="rId10"/>
+                    <a:blip r:embed="rId12"/>
                     <a:stretch>
                       <a:fillRect/>
                     </a:stretch>
@@ -796,7 +539,6 @@
           <w:bCs/>
           <w:noProof/>
         </w:rPr>
-        <w:lastRenderedPageBreak/>
         <w:drawing>
           <wp:inline distT="0" distB="0" distL="0" distR="0" wp14:anchorId="64EF5A98" wp14:editId="197779D8">
             <wp:extent cx="5400040" cy="1939290"/>
@@ -813,7 +555,7 @@
                     <pic:cNvPicPr/>
                   </pic:nvPicPr>
                   <pic:blipFill>
-                    <a:blip r:embed="rId11"/>
+                    <a:blip r:embed="rId13"/>
                     <a:stretch>
                       <a:fillRect/>
                     </a:stretch>
@@ -854,21 +596,12 @@
           <w:bCs/>
         </w:rPr>
       </w:pPr>
-      <w:proofErr w:type="spellStart"/>
-      <w:r>
-        <w:rPr>
-          <w:b/>
-          <w:bCs/>
-        </w:rPr>
-        <w:t>Dockerizar</w:t>
-      </w:r>
-      <w:proofErr w:type="spellEnd"/>
-      <w:r>
-        <w:rPr>
-          <w:b/>
-          <w:bCs/>
-        </w:rPr>
-        <w:t xml:space="preserve"> imágenes</w:t>
+      <w:r>
+        <w:rPr>
+          <w:b/>
+          <w:bCs/>
+        </w:rPr>
+        <w:t>Dockerizar imágenes</w:t>
       </w:r>
     </w:p>
     <w:p>
@@ -888,39 +621,7 @@
           <w:b/>
           <w:bCs/>
         </w:rPr>
-        <w:t xml:space="preserve">Creamos </w:t>
-      </w:r>
-      <w:proofErr w:type="spellStart"/>
-      <w:r>
-        <w:rPr>
-          <w:b/>
-          <w:bCs/>
-        </w:rPr>
-        <w:t>dockerfiles</w:t>
-      </w:r>
-      <w:proofErr w:type="spellEnd"/>
-      <w:r>
-        <w:rPr>
-          <w:b/>
-          <w:bCs/>
-        </w:rPr>
-        <w:t xml:space="preserve"> para </w:t>
-      </w:r>
-      <w:proofErr w:type="spellStart"/>
-      <w:r>
-        <w:rPr>
-          <w:b/>
-          <w:bCs/>
-        </w:rPr>
-        <w:t>front</w:t>
-      </w:r>
-      <w:proofErr w:type="spellEnd"/>
-      <w:r>
-        <w:rPr>
-          <w:b/>
-          <w:bCs/>
-        </w:rPr>
-        <w:t xml:space="preserve">  y back</w:t>
+        <w:t>Creamos dockerfiles para front  y back</w:t>
       </w:r>
     </w:p>
     <w:p>
@@ -957,7 +658,7 @@
                     <pic:cNvPicPr/>
                   </pic:nvPicPr>
                   <pic:blipFill>
-                    <a:blip r:embed="rId12"/>
+                    <a:blip r:embed="rId14"/>
                     <a:stretch>
                       <a:fillRect/>
                     </a:stretch>
@@ -999,6 +700,7 @@
           <w:bCs/>
           <w:noProof/>
         </w:rPr>
+        <w:lastRenderedPageBreak/>
         <w:drawing>
           <wp:inline distT="0" distB="0" distL="0" distR="0" wp14:anchorId="0C6CDC43" wp14:editId="73E883EA">
             <wp:extent cx="5400040" cy="3033395"/>
@@ -1015,7 +717,7 @@
                     <pic:cNvPicPr/>
                   </pic:nvPicPr>
                   <pic:blipFill>
-                    <a:blip r:embed="rId13"/>
+                    <a:blip r:embed="rId15"/>
                     <a:stretch>
                       <a:fillRect/>
                     </a:stretch>
@@ -1048,23 +750,7 @@
           <w:b/>
           <w:bCs/>
         </w:rPr>
-        <w:t>Creamos Docker-</w:t>
-      </w:r>
-      <w:proofErr w:type="spellStart"/>
-      <w:r>
-        <w:rPr>
-          <w:b/>
-          <w:bCs/>
-        </w:rPr>
-        <w:t>compose</w:t>
-      </w:r>
-      <w:proofErr w:type="spellEnd"/>
-      <w:r>
-        <w:rPr>
-          <w:b/>
-          <w:bCs/>
-        </w:rPr>
-        <w:t xml:space="preserve"> para poder generar imágenes y levantar todo a la vez</w:t>
+        <w:t>Creamos Docker-compose para poder generar imágenes y levantar todo a la vez</w:t>
       </w:r>
     </w:p>
     <w:p>
@@ -1080,7 +766,6 @@
           <w:bCs/>
           <w:noProof/>
         </w:rPr>
-        <w:lastRenderedPageBreak/>
         <w:drawing>
           <wp:inline distT="0" distB="0" distL="0" distR="0" wp14:anchorId="74C3EEB8" wp14:editId="407DA5A4">
             <wp:extent cx="5400040" cy="4067175"/>
@@ -1097,7 +782,7 @@
                     <pic:cNvPicPr/>
                   </pic:nvPicPr>
                   <pic:blipFill>
-                    <a:blip r:embed="rId14"/>
+                    <a:blip r:embed="rId16"/>
                     <a:stretch>
                       <a:fillRect/>
                     </a:stretch>
@@ -1130,21 +815,12 @@
           <w:bCs/>
         </w:rPr>
       </w:pPr>
-      <w:proofErr w:type="spellStart"/>
-      <w:r>
-        <w:rPr>
-          <w:b/>
-          <w:bCs/>
-        </w:rPr>
-        <w:t>docker-compose</w:t>
-      </w:r>
-      <w:proofErr w:type="spellEnd"/>
-      <w:r>
-        <w:rPr>
-          <w:b/>
-          <w:bCs/>
-        </w:rPr>
-        <w:t xml:space="preserve"> up -d</w:t>
+      <w:r>
+        <w:rPr>
+          <w:b/>
+          <w:bCs/>
+        </w:rPr>
+        <w:t>docker-compose up -d</w:t>
       </w:r>
     </w:p>
     <w:p>
@@ -1164,39 +840,7 @@
           <w:b/>
           <w:bCs/>
         </w:rPr>
-        <w:t xml:space="preserve">con Docker </w:t>
-      </w:r>
-      <w:proofErr w:type="spellStart"/>
-      <w:r>
-        <w:rPr>
-          <w:b/>
-          <w:bCs/>
-        </w:rPr>
-        <w:t>images</w:t>
-      </w:r>
-      <w:proofErr w:type="spellEnd"/>
-      <w:r>
-        <w:rPr>
-          <w:b/>
-          <w:bCs/>
-        </w:rPr>
-        <w:t xml:space="preserve"> vemos las </w:t>
-      </w:r>
-      <w:proofErr w:type="spellStart"/>
-      <w:r>
-        <w:rPr>
-          <w:b/>
-          <w:bCs/>
-        </w:rPr>
-        <w:t>imangenes</w:t>
-      </w:r>
-      <w:proofErr w:type="spellEnd"/>
-      <w:r>
-        <w:rPr>
-          <w:b/>
-          <w:bCs/>
-        </w:rPr>
-        <w:t xml:space="preserve"> creadas</w:t>
+        <w:t>con Docker images vemos las imangenes creadas</w:t>
       </w:r>
     </w:p>
     <w:p>
@@ -1217,6 +861,7 @@
           <w:bCs/>
           <w:noProof/>
         </w:rPr>
+        <w:lastRenderedPageBreak/>
         <w:drawing>
           <wp:inline distT="0" distB="0" distL="0" distR="0" wp14:anchorId="52EF1B31" wp14:editId="7A6ABF86">
             <wp:extent cx="5400040" cy="1913255"/>
@@ -1233,7 +878,7 @@
                     <pic:cNvPicPr/>
                   </pic:nvPicPr>
                   <pic:blipFill>
-                    <a:blip r:embed="rId15"/>
+                    <a:blip r:embed="rId17"/>
                     <a:stretch>
                       <a:fillRect/>
                     </a:stretch>
@@ -1266,56 +911,15 @@
           <w:b/>
           <w:bCs/>
         </w:rPr>
-        <w:t xml:space="preserve">Y las </w:t>
-      </w:r>
-      <w:proofErr w:type="spellStart"/>
-      <w:r>
-        <w:rPr>
-          <w:b/>
-          <w:bCs/>
-        </w:rPr>
-        <w:t>tageamos</w:t>
-      </w:r>
-      <w:proofErr w:type="spellEnd"/>
-      <w:r>
-        <w:rPr>
-          <w:b/>
-          <w:bCs/>
-        </w:rPr>
-        <w:t xml:space="preserve"> y </w:t>
-      </w:r>
-      <w:proofErr w:type="spellStart"/>
-      <w:r>
-        <w:rPr>
-          <w:b/>
-          <w:bCs/>
-        </w:rPr>
-        <w:t>s</w:t>
-      </w:r>
-      <w:r>
-        <w:rPr>
-          <w:b/>
-          <w:bCs/>
-        </w:rPr>
-        <w:t>ubimo</w:t>
-      </w:r>
-      <w:proofErr w:type="spellEnd"/>
-      <w:r>
-        <w:rPr>
-          <w:b/>
-          <w:bCs/>
-        </w:rPr>
-        <w:t xml:space="preserve"> a Docker </w:t>
-      </w:r>
-      <w:proofErr w:type="spellStart"/>
-      <w:r>
-        <w:rPr>
-          <w:b/>
-          <w:bCs/>
-        </w:rPr>
-        <w:t>hub</w:t>
-      </w:r>
-      <w:proofErr w:type="spellEnd"/>
+        <w:t>Y las tageamos y s</w:t>
+      </w:r>
+      <w:r>
+        <w:rPr>
+          <w:b/>
+          <w:bCs/>
+        </w:rPr>
+        <w:t>ubimo a Docker hub</w:t>
+      </w:r>
     </w:p>
     <w:p>
       <w:pPr>
@@ -1336,72 +940,8 @@
           <w:bCs/>
           <w:lang w:val="en-US"/>
         </w:rPr>
-        <w:t xml:space="preserve">docker tag </w:t>
-      </w:r>
-      <w:proofErr w:type="spellStart"/>
-      <w:r>
-        <w:rPr>
-          <w:b/>
-          <w:bCs/>
-          <w:lang w:val="en-US"/>
-        </w:rPr>
-        <w:t>devops</w:t>
-      </w:r>
-      <w:proofErr w:type="spellEnd"/>
-      <w:r>
-        <w:rPr>
-          <w:b/>
-          <w:bCs/>
-          <w:lang w:val="en-US"/>
-        </w:rPr>
-        <w:t>-final-project-</w:t>
-      </w:r>
-      <w:proofErr w:type="spellStart"/>
-      <w:r>
-        <w:rPr>
-          <w:b/>
-          <w:bCs/>
-          <w:lang w:val="en-US"/>
-        </w:rPr>
-        <w:t>ih</w:t>
-      </w:r>
-      <w:proofErr w:type="spellEnd"/>
-      <w:r>
-        <w:rPr>
-          <w:b/>
-          <w:bCs/>
-          <w:lang w:val="en-US"/>
-        </w:rPr>
-        <w:t xml:space="preserve">-backend </w:t>
-      </w:r>
-      <w:proofErr w:type="spellStart"/>
-      <w:r>
-        <w:rPr>
-          <w:b/>
-          <w:bCs/>
-          <w:lang w:val="en-US"/>
-        </w:rPr>
-        <w:t>kbaigorri</w:t>
-      </w:r>
-      <w:proofErr w:type="spellEnd"/>
-      <w:r>
-        <w:rPr>
-          <w:b/>
-          <w:bCs/>
-          <w:lang w:val="en-US"/>
-        </w:rPr>
-        <w:t>/</w:t>
-      </w:r>
-      <w:proofErr w:type="spellStart"/>
-      <w:r>
-        <w:rPr>
-          <w:b/>
-          <w:bCs/>
-          <w:lang w:val="en-US"/>
-        </w:rPr>
-        <w:t>kbaigorri-proyectofinal:backtag</w:t>
-      </w:r>
-      <w:proofErr w:type="spellEnd"/>
+        <w:t>docker tag devops-final-project-ih-backend kbaigorri/kbaigorri-proyectofinal:backtag</w:t>
+      </w:r>
     </w:p>
     <w:p>
       <w:pPr>
@@ -1422,36 +962,8 @@
           <w:bCs/>
           <w:lang w:val="en-US"/>
         </w:rPr>
-        <w:t xml:space="preserve">docker push </w:t>
-      </w:r>
-      <w:proofErr w:type="spellStart"/>
-      <w:r>
-        <w:rPr>
-          <w:b/>
-          <w:bCs/>
-          <w:lang w:val="en-US"/>
-        </w:rPr>
-        <w:t>kbaigorri</w:t>
-      </w:r>
-      <w:proofErr w:type="spellEnd"/>
-      <w:r>
-        <w:rPr>
-          <w:b/>
-          <w:bCs/>
-          <w:lang w:val="en-US"/>
-        </w:rPr>
-        <w:t>/</w:t>
-      </w:r>
-      <w:proofErr w:type="spellStart"/>
-      <w:r>
-        <w:rPr>
-          <w:b/>
-          <w:bCs/>
-          <w:lang w:val="en-US"/>
-        </w:rPr>
-        <w:t>kbaigorri-proyectofinal:backtag</w:t>
-      </w:r>
-      <w:proofErr w:type="spellEnd"/>
+        <w:t>docker push kbaigorri/kbaigorri-proyectofinal:backtag</w:t>
+      </w:r>
     </w:p>
     <w:p>
       <w:pPr>
@@ -1472,72 +984,8 @@
           <w:bCs/>
           <w:lang w:val="en-US"/>
         </w:rPr>
-        <w:t xml:space="preserve">docker tag </w:t>
-      </w:r>
-      <w:proofErr w:type="spellStart"/>
-      <w:r>
-        <w:rPr>
-          <w:b/>
-          <w:bCs/>
-          <w:lang w:val="en-US"/>
-        </w:rPr>
-        <w:t>devops</w:t>
-      </w:r>
-      <w:proofErr w:type="spellEnd"/>
-      <w:r>
-        <w:rPr>
-          <w:b/>
-          <w:bCs/>
-          <w:lang w:val="en-US"/>
-        </w:rPr>
-        <w:t>-final-project-</w:t>
-      </w:r>
-      <w:proofErr w:type="spellStart"/>
-      <w:r>
-        <w:rPr>
-          <w:b/>
-          <w:bCs/>
-          <w:lang w:val="en-US"/>
-        </w:rPr>
-        <w:t>ih</w:t>
-      </w:r>
-      <w:proofErr w:type="spellEnd"/>
-      <w:r>
-        <w:rPr>
-          <w:b/>
-          <w:bCs/>
-          <w:lang w:val="en-US"/>
-        </w:rPr>
-        <w:t xml:space="preserve">-frontend </w:t>
-      </w:r>
-      <w:proofErr w:type="spellStart"/>
-      <w:r>
-        <w:rPr>
-          <w:b/>
-          <w:bCs/>
-          <w:lang w:val="en-US"/>
-        </w:rPr>
-        <w:t>kbaigorri</w:t>
-      </w:r>
-      <w:proofErr w:type="spellEnd"/>
-      <w:r>
-        <w:rPr>
-          <w:b/>
-          <w:bCs/>
-          <w:lang w:val="en-US"/>
-        </w:rPr>
-        <w:t>/</w:t>
-      </w:r>
-      <w:proofErr w:type="spellStart"/>
-      <w:r>
-        <w:rPr>
-          <w:b/>
-          <w:bCs/>
-          <w:lang w:val="en-US"/>
-        </w:rPr>
-        <w:t>kbaigorri-proyectofinal:frontag</w:t>
-      </w:r>
-      <w:proofErr w:type="spellEnd"/>
+        <w:t>docker tag devops-final-project-ih-frontend kbaigorri/kbaigorri-proyectofinal:frontag</w:t>
+      </w:r>
     </w:p>
     <w:p>
       <w:pPr>
@@ -1551,63 +999,13 @@
           <w:bCs/>
         </w:rPr>
       </w:pPr>
-      <w:proofErr w:type="spellStart"/>
-      <w:r>
-        <w:rPr>
-          <w:b/>
-          <w:bCs/>
-        </w:rPr>
-        <w:t>docker</w:t>
-      </w:r>
-      <w:proofErr w:type="spellEnd"/>
-      <w:r>
-        <w:rPr>
-          <w:b/>
-          <w:bCs/>
-        </w:rPr>
-        <w:t xml:space="preserve"> </w:t>
-      </w:r>
-      <w:proofErr w:type="spellStart"/>
-      <w:r>
-        <w:rPr>
-          <w:b/>
-          <w:bCs/>
-        </w:rPr>
-        <w:t>push</w:t>
-      </w:r>
-      <w:proofErr w:type="spellEnd"/>
-      <w:r>
-        <w:rPr>
-          <w:b/>
-          <w:bCs/>
-        </w:rPr>
-        <w:t xml:space="preserve"> </w:t>
-      </w:r>
-      <w:proofErr w:type="spellStart"/>
-      <w:r>
-        <w:rPr>
-          <w:b/>
-          <w:bCs/>
-        </w:rPr>
-        <w:t>kbaigorri</w:t>
-      </w:r>
-      <w:proofErr w:type="spellEnd"/>
-      <w:r>
-        <w:rPr>
-          <w:b/>
-          <w:bCs/>
-        </w:rPr>
-        <w:t>/</w:t>
-      </w:r>
-      <w:proofErr w:type="spellStart"/>
-      <w:r>
-        <w:rPr>
-          <w:b/>
-          <w:bCs/>
-        </w:rPr>
-        <w:t>kbaigorri-proyectofinal:frontag</w:t>
-      </w:r>
-      <w:proofErr w:type="spellEnd"/>
+      <w:r>
+        <w:rPr>
+          <w:b/>
+          <w:bCs/>
+        </w:rPr>
+        <w:t>docker push kbaigorri/kbaigorri-proyectofinal:frontag</w:t>
+      </w:r>
     </w:p>
     <w:p>
       <w:pPr>
@@ -1622,7 +1020,6 @@
         <w:rPr>
           <w:noProof/>
         </w:rPr>
-        <w:lastRenderedPageBreak/>
         <w:drawing>
           <wp:inline distT="0" distB="0" distL="0" distR="0" wp14:anchorId="21A75864" wp14:editId="71EB93A2">
             <wp:extent cx="5400040" cy="3079750"/>
@@ -1639,7 +1036,7 @@
                     <pic:cNvPicPr/>
                   </pic:nvPicPr>
                   <pic:blipFill>
-                    <a:blip r:embed="rId16"/>
+                    <a:blip r:embed="rId18"/>
                     <a:stretch>
                       <a:fillRect/>
                     </a:stretch>
@@ -1668,42 +1065,11 @@
         </w:tabs>
       </w:pPr>
       <w:r>
-        <w:t>Para subir los archivos “</w:t>
-      </w:r>
-      <w:proofErr w:type="spellStart"/>
-      <w:r>
-        <w:t>Deploy</w:t>
-      </w:r>
-      <w:proofErr w:type="spellEnd"/>
-      <w:r>
-        <w:t xml:space="preserve">” al </w:t>
-      </w:r>
-      <w:proofErr w:type="spellStart"/>
-      <w:r>
-        <w:t>aks</w:t>
-      </w:r>
-      <w:proofErr w:type="spellEnd"/>
-      <w:r>
-        <w:t xml:space="preserve"> debemos meterlos en una carpeta aislada del resto de archivos y una vez excluido del resto de </w:t>
-      </w:r>
-      <w:r>
-        <w:t>archivos hacer un “</w:t>
-      </w:r>
-      <w:proofErr w:type="spellStart"/>
-      <w:r>
-        <w:t>helm</w:t>
-      </w:r>
-      <w:proofErr w:type="spellEnd"/>
-      <w:r>
-        <w:t xml:space="preserve"> </w:t>
-      </w:r>
-      <w:proofErr w:type="spellStart"/>
-      <w:r>
-        <w:t>install</w:t>
-      </w:r>
-      <w:proofErr w:type="spellEnd"/>
-      <w:r>
-        <w:t xml:space="preserve"> nombre .”.</w:t>
+        <w:lastRenderedPageBreak/>
+        <w:t xml:space="preserve">Para subir los archivos “Deploy” al aks debemos meterlos en una carpeta aislada del resto de archivos y una vez excluido del resto de </w:t>
+      </w:r>
+      <w:r>
+        <w:t>archivos hacer un “helm install nombre .”.</w:t>
       </w:r>
       <w:r>
         <w:rPr>
@@ -1728,160 +1094,6 @@
                 <pic:pic xmlns:pic="http://schemas.openxmlformats.org/drawingml/2006/picture">
                   <pic:nvPicPr>
                     <pic:cNvPr id="605174989" name=""/>
-                    <pic:cNvPicPr/>
-                  </pic:nvPicPr>
-                  <pic:blipFill>
-                    <a:blip r:embed="rId17"/>
-                    <a:stretch>
-                      <a:fillRect/>
-                    </a:stretch>
-                  </pic:blipFill>
-                  <pic:spPr>
-                    <a:xfrm>
-                      <a:off x="0" y="0"/>
-                      <a:ext cx="6645910" cy="3549015"/>
-                    </a:xfrm>
-                    <a:prstGeom prst="rect">
-                      <a:avLst/>
-                    </a:prstGeom>
-                  </pic:spPr>
-                </pic:pic>
-              </a:graphicData>
-            </a:graphic>
-          </wp:inline>
-        </w:drawing>
-      </w:r>
-    </w:p>
-    <w:p>
-      <w:pPr>
-        <w:tabs>
-          <w:tab w:val="left" w:pos="1319"/>
-        </w:tabs>
-      </w:pPr>
-      <w:r>
-        <w:rPr>
-          <w:noProof/>
-        </w:rPr>
-        <w:lastRenderedPageBreak/>
-        <w:drawing>
-          <wp:inline distT="0" distB="0" distL="0" distR="0" wp14:anchorId="36D58977" wp14:editId="53FBF086">
-            <wp:extent cx="6645910" cy="2621280"/>
-            <wp:effectExtent l="0" t="0" r="2540" b="7620"/>
-            <wp:docPr id="934011959" name="Imagen 1"/>
-            <wp:cNvGraphicFramePr>
-              <a:graphicFrameLocks xmlns:a="http://schemas.openxmlformats.org/drawingml/2006/main" noChangeAspect="1"/>
-            </wp:cNvGraphicFramePr>
-            <a:graphic xmlns:a="http://schemas.openxmlformats.org/drawingml/2006/main">
-              <a:graphicData uri="http://schemas.openxmlformats.org/drawingml/2006/picture">
-                <pic:pic xmlns:pic="http://schemas.openxmlformats.org/drawingml/2006/picture">
-                  <pic:nvPicPr>
-                    <pic:cNvPr id="934011959" name=""/>
-                    <pic:cNvPicPr/>
-                  </pic:nvPicPr>
-                  <pic:blipFill>
-                    <a:blip r:embed="rId18"/>
-                    <a:stretch>
-                      <a:fillRect/>
-                    </a:stretch>
-                  </pic:blipFill>
-                  <pic:spPr>
-                    <a:xfrm>
-                      <a:off x="0" y="0"/>
-                      <a:ext cx="6645910" cy="2621280"/>
-                    </a:xfrm>
-                    <a:prstGeom prst="rect">
-                      <a:avLst/>
-                    </a:prstGeom>
-                  </pic:spPr>
-                </pic:pic>
-              </a:graphicData>
-            </a:graphic>
-          </wp:inline>
-        </w:drawing>
-      </w:r>
-    </w:p>
-    <w:p>
-      <w:pPr>
-        <w:tabs>
-          <w:tab w:val="left" w:pos="1319"/>
-        </w:tabs>
-      </w:pPr>
-      <w:r>
-        <w:t xml:space="preserve">Tenemos que tener en cuenta la contenido del archivo de configuración </w:t>
-      </w:r>
-      <w:r>
-        <w:t>“</w:t>
-      </w:r>
-      <w:r>
-        <w:t>.</w:t>
-      </w:r>
-      <w:proofErr w:type="spellStart"/>
-      <w:r>
-        <w:t>env</w:t>
-      </w:r>
-      <w:proofErr w:type="spellEnd"/>
-      <w:r>
-        <w:t>”</w:t>
-      </w:r>
-      <w:r>
-        <w:t xml:space="preserve"> que tiene </w:t>
-      </w:r>
-      <w:proofErr w:type="spellStart"/>
-      <w:r>
-        <w:t>configuaradas</w:t>
-      </w:r>
-      <w:proofErr w:type="spellEnd"/>
-      <w:r>
-        <w:t xml:space="preserve"> las </w:t>
-      </w:r>
-      <w:proofErr w:type="spellStart"/>
-      <w:r>
-        <w:t>bd</w:t>
-      </w:r>
-      <w:proofErr w:type="spellEnd"/>
-      <w:r>
-        <w:t xml:space="preserve"> del </w:t>
-      </w:r>
-      <w:proofErr w:type="spellStart"/>
-      <w:r>
-        <w:t>mongodb</w:t>
-      </w:r>
-      <w:proofErr w:type="spellEnd"/>
-      <w:r>
-        <w:t xml:space="preserve"> y </w:t>
-      </w:r>
-      <w:proofErr w:type="spellStart"/>
-      <w:r>
-        <w:t>redis</w:t>
-      </w:r>
-      <w:proofErr w:type="spellEnd"/>
-      <w:r>
-        <w:t>.</w:t>
-      </w:r>
-    </w:p>
-    <w:p>
-      <w:pPr>
-        <w:tabs>
-          <w:tab w:val="left" w:pos="1319"/>
-        </w:tabs>
-      </w:pPr>
-      <w:r>
-        <w:rPr>
-          <w:noProof/>
-        </w:rPr>
-        <w:drawing>
-          <wp:inline distT="0" distB="0" distL="0" distR="0" wp14:anchorId="09529710" wp14:editId="76499D35">
-            <wp:extent cx="6645910" cy="3549015"/>
-            <wp:effectExtent l="0" t="0" r="2540" b="0"/>
-            <wp:docPr id="18171000" name="Imagen 1"/>
-            <wp:cNvGraphicFramePr>
-              <a:graphicFrameLocks xmlns:a="http://schemas.openxmlformats.org/drawingml/2006/main" noChangeAspect="1"/>
-            </wp:cNvGraphicFramePr>
-            <a:graphic xmlns:a="http://schemas.openxmlformats.org/drawingml/2006/main">
-              <a:graphicData uri="http://schemas.openxmlformats.org/drawingml/2006/picture">
-                <pic:pic xmlns:pic="http://schemas.openxmlformats.org/drawingml/2006/picture">
-                  <pic:nvPicPr>
-                    <pic:cNvPr id="18171000" name=""/>
                     <pic:cNvPicPr/>
                   </pic:nvPicPr>
                   <pic:blipFill>
@@ -1917,6 +1129,123 @@
           <w:noProof/>
         </w:rPr>
         <w:drawing>
+          <wp:inline distT="0" distB="0" distL="0" distR="0" wp14:anchorId="36D58977" wp14:editId="53FBF086">
+            <wp:extent cx="6645910" cy="2621280"/>
+            <wp:effectExtent l="0" t="0" r="2540" b="7620"/>
+            <wp:docPr id="934011959" name="Imagen 1"/>
+            <wp:cNvGraphicFramePr>
+              <a:graphicFrameLocks xmlns:a="http://schemas.openxmlformats.org/drawingml/2006/main" noChangeAspect="1"/>
+            </wp:cNvGraphicFramePr>
+            <a:graphic xmlns:a="http://schemas.openxmlformats.org/drawingml/2006/main">
+              <a:graphicData uri="http://schemas.openxmlformats.org/drawingml/2006/picture">
+                <pic:pic xmlns:pic="http://schemas.openxmlformats.org/drawingml/2006/picture">
+                  <pic:nvPicPr>
+                    <pic:cNvPr id="934011959" name=""/>
+                    <pic:cNvPicPr/>
+                  </pic:nvPicPr>
+                  <pic:blipFill>
+                    <a:blip r:embed="rId20"/>
+                    <a:stretch>
+                      <a:fillRect/>
+                    </a:stretch>
+                  </pic:blipFill>
+                  <pic:spPr>
+                    <a:xfrm>
+                      <a:off x="0" y="0"/>
+                      <a:ext cx="6645910" cy="2621280"/>
+                    </a:xfrm>
+                    <a:prstGeom prst="rect">
+                      <a:avLst/>
+                    </a:prstGeom>
+                  </pic:spPr>
+                </pic:pic>
+              </a:graphicData>
+            </a:graphic>
+          </wp:inline>
+        </w:drawing>
+      </w:r>
+    </w:p>
+    <w:p>
+      <w:pPr>
+        <w:tabs>
+          <w:tab w:val="left" w:pos="1319"/>
+        </w:tabs>
+      </w:pPr>
+      <w:r>
+        <w:t xml:space="preserve">Tenemos que tener en cuenta la contenido del archivo de configuración </w:t>
+      </w:r>
+      <w:r>
+        <w:t>“</w:t>
+      </w:r>
+      <w:r>
+        <w:t>.env</w:t>
+      </w:r>
+      <w:r>
+        <w:t>”</w:t>
+      </w:r>
+      <w:r>
+        <w:t xml:space="preserve"> que tiene configuaradas las bd del mongodb y redis.</w:t>
+      </w:r>
+    </w:p>
+    <w:p>
+      <w:pPr>
+        <w:tabs>
+          <w:tab w:val="left" w:pos="1319"/>
+        </w:tabs>
+      </w:pPr>
+      <w:r>
+        <w:rPr>
+          <w:noProof/>
+        </w:rPr>
+        <w:lastRenderedPageBreak/>
+        <w:drawing>
+          <wp:inline distT="0" distB="0" distL="0" distR="0" wp14:anchorId="09529710" wp14:editId="76499D35">
+            <wp:extent cx="6645910" cy="3549015"/>
+            <wp:effectExtent l="0" t="0" r="2540" b="0"/>
+            <wp:docPr id="18171000" name="Imagen 1"/>
+            <wp:cNvGraphicFramePr>
+              <a:graphicFrameLocks xmlns:a="http://schemas.openxmlformats.org/drawingml/2006/main" noChangeAspect="1"/>
+            </wp:cNvGraphicFramePr>
+            <a:graphic xmlns:a="http://schemas.openxmlformats.org/drawingml/2006/main">
+              <a:graphicData uri="http://schemas.openxmlformats.org/drawingml/2006/picture">
+                <pic:pic xmlns:pic="http://schemas.openxmlformats.org/drawingml/2006/picture">
+                  <pic:nvPicPr>
+                    <pic:cNvPr id="18171000" name=""/>
+                    <pic:cNvPicPr/>
+                  </pic:nvPicPr>
+                  <pic:blipFill>
+                    <a:blip r:embed="rId21"/>
+                    <a:stretch>
+                      <a:fillRect/>
+                    </a:stretch>
+                  </pic:blipFill>
+                  <pic:spPr>
+                    <a:xfrm>
+                      <a:off x="0" y="0"/>
+                      <a:ext cx="6645910" cy="3549015"/>
+                    </a:xfrm>
+                    <a:prstGeom prst="rect">
+                      <a:avLst/>
+                    </a:prstGeom>
+                  </pic:spPr>
+                </pic:pic>
+              </a:graphicData>
+            </a:graphic>
+          </wp:inline>
+        </w:drawing>
+      </w:r>
+    </w:p>
+    <w:p>
+      <w:pPr>
+        <w:tabs>
+          <w:tab w:val="left" w:pos="1319"/>
+        </w:tabs>
+      </w:pPr>
+      <w:r>
+        <w:rPr>
+          <w:noProof/>
+        </w:rPr>
+        <w:drawing>
           <wp:inline distT="0" distB="0" distL="0" distR="0" wp14:anchorId="443E0A0C" wp14:editId="3D29D75D">
             <wp:extent cx="6645910" cy="1779270"/>
             <wp:effectExtent l="0" t="0" r="2540" b="0"/>
@@ -1932,7 +1261,7 @@
                     <pic:cNvPicPr/>
                   </pic:nvPicPr>
                   <pic:blipFill>
-                    <a:blip r:embed="rId20"/>
+                    <a:blip r:embed="rId22"/>
                     <a:stretch>
                       <a:fillRect/>
                     </a:stretch>
@@ -1963,7 +1292,6 @@
         <w:rPr>
           <w:noProof/>
         </w:rPr>
-        <w:lastRenderedPageBreak/>
         <w:drawing>
           <wp:inline distT="0" distB="0" distL="0" distR="0" wp14:anchorId="37DBB491" wp14:editId="1AD23761">
             <wp:extent cx="6645910" cy="3244215"/>
@@ -1980,7 +1308,7 @@
                     <pic:cNvPicPr/>
                   </pic:nvPicPr>
                   <pic:blipFill>
-                    <a:blip r:embed="rId21"/>
+                    <a:blip r:embed="rId23"/>
                     <a:stretch>
                       <a:fillRect/>
                     </a:stretch>
@@ -2015,42 +1343,367 @@
         </w:tabs>
       </w:pPr>
       <w:r>
-        <w:t xml:space="preserve">Para hacer el </w:t>
-      </w:r>
-      <w:proofErr w:type="spellStart"/>
-      <w:r>
-        <w:t>ingress</w:t>
-      </w:r>
-      <w:proofErr w:type="spellEnd"/>
-      <w:r>
-        <w:t xml:space="preserve"> , tendremos que crear el </w:t>
-      </w:r>
-      <w:proofErr w:type="spellStart"/>
-      <w:r>
-        <w:t>namespace</w:t>
-      </w:r>
-      <w:proofErr w:type="spellEnd"/>
-      <w:r>
-        <w:t xml:space="preserve"> de tipo </w:t>
-      </w:r>
-      <w:proofErr w:type="spellStart"/>
-      <w:r>
-        <w:t>ingress-nginx</w:t>
-      </w:r>
-      <w:proofErr w:type="spellEnd"/>
-      <w:r>
-        <w:t xml:space="preserve"> con </w:t>
-      </w:r>
-      <w:proofErr w:type="spellStart"/>
-      <w:r>
-        <w:t>kubectl</w:t>
-      </w:r>
-      <w:proofErr w:type="spellEnd"/>
-      <w:r>
-        <w:t xml:space="preserve">, luego </w:t>
-      </w:r>
+        <w:lastRenderedPageBreak/>
+        <w:t xml:space="preserve">Para hacer el ingress , tendremos que crear el namespace de tipo ingress-nginx con kubectl, luego </w:t>
+      </w:r>
+      <w:r>
+        <w:t xml:space="preserve">realizar </w:t>
+      </w:r>
+      <w:r>
+        <w:t xml:space="preserve">la siguiente sucesión para instalar y configurar ingress en nuestro cluster de AKS -&gt; </w:t>
+      </w:r>
+    </w:p>
+    <w:p>
+      <w:pPr>
+        <w:tabs>
+          <w:tab w:val="left" w:pos="1319"/>
+        </w:tabs>
+      </w:pPr>
+      <w:r>
+        <w:drawing>
+          <wp:inline distT="0" distB="0" distL="0" distR="0" wp14:anchorId="6DBBC7D4" wp14:editId="7D8656FD">
+            <wp:extent cx="6645910" cy="2566670"/>
+            <wp:effectExtent l="0" t="0" r="2540" b="5080"/>
+            <wp:docPr id="1711761173" name="Imagen 1"/>
+            <wp:cNvGraphicFramePr>
+              <a:graphicFrameLocks xmlns:a="http://schemas.openxmlformats.org/drawingml/2006/main" noChangeAspect="1"/>
+            </wp:cNvGraphicFramePr>
+            <a:graphic xmlns:a="http://schemas.openxmlformats.org/drawingml/2006/main">
+              <a:graphicData uri="http://schemas.openxmlformats.org/drawingml/2006/picture">
+                <pic:pic xmlns:pic="http://schemas.openxmlformats.org/drawingml/2006/picture">
+                  <pic:nvPicPr>
+                    <pic:cNvPr id="1711761173" name=""/>
+                    <pic:cNvPicPr/>
+                  </pic:nvPicPr>
+                  <pic:blipFill>
+                    <a:blip r:embed="rId24"/>
+                    <a:stretch>
+                      <a:fillRect/>
+                    </a:stretch>
+                  </pic:blipFill>
+                  <pic:spPr>
+                    <a:xfrm>
+                      <a:off x="0" y="0"/>
+                      <a:ext cx="6645910" cy="2566670"/>
+                    </a:xfrm>
+                    <a:prstGeom prst="rect">
+                      <a:avLst/>
+                    </a:prstGeom>
+                  </pic:spPr>
+                </pic:pic>
+              </a:graphicData>
+            </a:graphic>
+          </wp:inline>
+        </w:drawing>
+      </w:r>
+    </w:p>
+    <w:p>
+      <w:pPr>
+        <w:tabs>
+          <w:tab w:val="left" w:pos="1319"/>
+        </w:tabs>
+      </w:pPr>
+      <w:r>
+        <w:drawing>
+          <wp:inline distT="0" distB="0" distL="0" distR="0" wp14:anchorId="32A9B173" wp14:editId="2F4C86CF">
+            <wp:extent cx="6645910" cy="2428875"/>
+            <wp:effectExtent l="0" t="0" r="2540" b="9525"/>
+            <wp:docPr id="305872223" name="Imagen 1"/>
+            <wp:cNvGraphicFramePr>
+              <a:graphicFrameLocks xmlns:a="http://schemas.openxmlformats.org/drawingml/2006/main" noChangeAspect="1"/>
+            </wp:cNvGraphicFramePr>
+            <a:graphic xmlns:a="http://schemas.openxmlformats.org/drawingml/2006/main">
+              <a:graphicData uri="http://schemas.openxmlformats.org/drawingml/2006/picture">
+                <pic:pic xmlns:pic="http://schemas.openxmlformats.org/drawingml/2006/picture">
+                  <pic:nvPicPr>
+                    <pic:cNvPr id="305872223" name=""/>
+                    <pic:cNvPicPr/>
+                  </pic:nvPicPr>
+                  <pic:blipFill>
+                    <a:blip r:embed="rId25"/>
+                    <a:stretch>
+                      <a:fillRect/>
+                    </a:stretch>
+                  </pic:blipFill>
+                  <pic:spPr>
+                    <a:xfrm>
+                      <a:off x="0" y="0"/>
+                      <a:ext cx="6645910" cy="2428875"/>
+                    </a:xfrm>
+                    <a:prstGeom prst="rect">
+                      <a:avLst/>
+                    </a:prstGeom>
+                  </pic:spPr>
+                </pic:pic>
+              </a:graphicData>
+            </a:graphic>
+          </wp:inline>
+        </w:drawing>
+      </w:r>
+      <w:r>
+        <w:t xml:space="preserve"> </w:t>
+      </w:r>
+      <w:r>
+        <w:t>En nuestro caso lo asociamos a la parte visual de la app que es el frontend pero no funciono puesto que las ips publicas  que asociamos no eran accesibles</w:t>
+      </w:r>
+      <w:r>
+        <w:t xml:space="preserve"> y causaban problemas.</w:t>
+      </w:r>
+    </w:p>
+    <w:p>
+      <w:pPr>
+        <w:tabs>
+          <w:tab w:val="left" w:pos="1319"/>
+        </w:tabs>
+      </w:pPr>
+    </w:p>
+    <w:p>
+      <w:pPr>
+        <w:tabs>
+          <w:tab w:val="left" w:pos="1319"/>
+        </w:tabs>
+      </w:pPr>
+    </w:p>
+    <w:p>
+      <w:pPr>
+        <w:tabs>
+          <w:tab w:val="left" w:pos="1319"/>
+        </w:tabs>
+      </w:pPr>
+      <w:r>
+        <w:t>Una vez construido el ingress y viendo que se levantaba todo, iniciamos la parte de automatización de la ejecución de las distintas partes que hemos ido construyendo a los largo del curso desde github actions.</w:t>
+      </w:r>
+    </w:p>
+    <w:p>
+      <w:pPr>
+        <w:tabs>
+          <w:tab w:val="left" w:pos="1319"/>
+        </w:tabs>
+      </w:pPr>
+      <w:r>
+        <w:t>Nosotros lo aplicamos desde una estructura montada desde el código del proyecto para que se pudieran ejecutar de manera automática una vez pusheado los cambios al github.</w:t>
+      </w:r>
+      <w:r>
+        <w:t xml:space="preserve"> </w:t>
+      </w:r>
+    </w:p>
+    <w:p>
+      <w:pPr>
+        <w:tabs>
+          <w:tab w:val="left" w:pos="1319"/>
+        </w:tabs>
+      </w:pPr>
+    </w:p>
+    <w:p>
+      <w:pPr>
+        <w:tabs>
+          <w:tab w:val="left" w:pos="1319"/>
+        </w:tabs>
+      </w:pPr>
+      <w:r>
+        <w:t xml:space="preserve">En primer lugar crear la estructura y el clustes en el azure utilizando los comandos de terraform -&gt; </w:t>
+      </w:r>
+    </w:p>
+    <w:p>
+      <w:pPr>
+        <w:tabs>
+          <w:tab w:val="left" w:pos="1319"/>
+        </w:tabs>
+      </w:pPr>
+      <w:r>
+        <w:lastRenderedPageBreak/>
+        <w:drawing>
+          <wp:inline distT="0" distB="0" distL="0" distR="0" wp14:anchorId="11AFB166" wp14:editId="23692595">
+            <wp:extent cx="6645910" cy="2996565"/>
+            <wp:effectExtent l="0" t="0" r="2540" b="0"/>
+            <wp:docPr id="1982820493" name="Imagen 1"/>
+            <wp:cNvGraphicFramePr>
+              <a:graphicFrameLocks xmlns:a="http://schemas.openxmlformats.org/drawingml/2006/main" noChangeAspect="1"/>
+            </wp:cNvGraphicFramePr>
+            <a:graphic xmlns:a="http://schemas.openxmlformats.org/drawingml/2006/main">
+              <a:graphicData uri="http://schemas.openxmlformats.org/drawingml/2006/picture">
+                <pic:pic xmlns:pic="http://schemas.openxmlformats.org/drawingml/2006/picture">
+                  <pic:nvPicPr>
+                    <pic:cNvPr id="1982820493" name=""/>
+                    <pic:cNvPicPr/>
+                  </pic:nvPicPr>
+                  <pic:blipFill>
+                    <a:blip r:embed="rId26"/>
+                    <a:stretch>
+                      <a:fillRect/>
+                    </a:stretch>
+                  </pic:blipFill>
+                  <pic:spPr>
+                    <a:xfrm>
+                      <a:off x="0" y="0"/>
+                      <a:ext cx="6645910" cy="2996565"/>
+                    </a:xfrm>
+                    <a:prstGeom prst="rect">
+                      <a:avLst/>
+                    </a:prstGeom>
+                  </pic:spPr>
+                </pic:pic>
+              </a:graphicData>
+            </a:graphic>
+          </wp:inline>
+        </w:drawing>
+      </w:r>
+    </w:p>
+    <w:p>
+      <w:pPr>
+        <w:tabs>
+          <w:tab w:val="left" w:pos="1319"/>
+        </w:tabs>
+      </w:pPr>
+      <w:r>
+        <w:t>En segundo lugar,</w:t>
+      </w:r>
+      <w:r>
+        <w:t xml:space="preserve"> crear las imágenes del frontend / backend , mongo y redis </w:t>
+      </w:r>
+      <w:r>
+        <w:t xml:space="preserve">y subirlo a la cuenta de dockerhub. Se usan variables de entorno de github. </w:t>
+      </w:r>
+    </w:p>
+    <w:p>
+      <w:pPr>
+        <w:tabs>
+          <w:tab w:val="left" w:pos="1319"/>
+        </w:tabs>
+      </w:pPr>
+      <w:r>
+        <w:drawing>
+          <wp:inline distT="0" distB="0" distL="0" distR="0" wp14:anchorId="73E32805" wp14:editId="4DBAF590">
+            <wp:extent cx="6645910" cy="3875405"/>
+            <wp:effectExtent l="0" t="0" r="2540" b="0"/>
+            <wp:docPr id="1880025833" name="Imagen 1"/>
+            <wp:cNvGraphicFramePr>
+              <a:graphicFrameLocks xmlns:a="http://schemas.openxmlformats.org/drawingml/2006/main" noChangeAspect="1"/>
+            </wp:cNvGraphicFramePr>
+            <a:graphic xmlns:a="http://schemas.openxmlformats.org/drawingml/2006/main">
+              <a:graphicData uri="http://schemas.openxmlformats.org/drawingml/2006/picture">
+                <pic:pic xmlns:pic="http://schemas.openxmlformats.org/drawingml/2006/picture">
+                  <pic:nvPicPr>
+                    <pic:cNvPr id="1880025833" name=""/>
+                    <pic:cNvPicPr/>
+                  </pic:nvPicPr>
+                  <pic:blipFill>
+                    <a:blip r:embed="rId27"/>
+                    <a:stretch>
+                      <a:fillRect/>
+                    </a:stretch>
+                  </pic:blipFill>
+                  <pic:spPr>
+                    <a:xfrm>
+                      <a:off x="0" y="0"/>
+                      <a:ext cx="6645910" cy="3875405"/>
+                    </a:xfrm>
+                    <a:prstGeom prst="rect">
+                      <a:avLst/>
+                    </a:prstGeom>
+                  </pic:spPr>
+                </pic:pic>
+              </a:graphicData>
+            </a:graphic>
+          </wp:inline>
+        </w:drawing>
+      </w:r>
+    </w:p>
+    <w:p>
+      <w:pPr>
+        <w:tabs>
+          <w:tab w:val="left" w:pos="1319"/>
+        </w:tabs>
+      </w:pPr>
+      <w:r>
+        <w:t xml:space="preserve">Por </w:t>
+      </w:r>
+      <w:r>
+        <w:t>último,</w:t>
+      </w:r>
+      <w:r>
+        <w:t xml:space="preserve"> hemos llegado a realizar la parte del despliegue </w:t>
+      </w:r>
+      <w:r>
+        <w:t xml:space="preserve">del proyecto al AKS que construimos en el primer paso y que por lo tanto realizamos el paso de la </w:t>
+      </w:r>
+      <w:r>
+        <w:t>relación del frontend con el ingress.</w:t>
+      </w:r>
+    </w:p>
+    <w:p>
+      <w:pPr>
+        <w:tabs>
+          <w:tab w:val="left" w:pos="1319"/>
+        </w:tabs>
+      </w:pPr>
+    </w:p>
+    <w:p>
+      <w:pPr>
+        <w:tabs>
+          <w:tab w:val="left" w:pos="1319"/>
+        </w:tabs>
+      </w:pPr>
+      <w:r>
+        <w:lastRenderedPageBreak/>
+        <w:drawing>
+          <wp:inline distT="0" distB="0" distL="0" distR="0" wp14:anchorId="589E23D4" wp14:editId="3F3F6079">
+            <wp:extent cx="6645910" cy="3242310"/>
+            <wp:effectExtent l="0" t="0" r="2540" b="0"/>
+            <wp:docPr id="212353961" name="Imagen 1"/>
+            <wp:cNvGraphicFramePr>
+              <a:graphicFrameLocks xmlns:a="http://schemas.openxmlformats.org/drawingml/2006/main" noChangeAspect="1"/>
+            </wp:cNvGraphicFramePr>
+            <a:graphic xmlns:a="http://schemas.openxmlformats.org/drawingml/2006/main">
+              <a:graphicData uri="http://schemas.openxmlformats.org/drawingml/2006/picture">
+                <pic:pic xmlns:pic="http://schemas.openxmlformats.org/drawingml/2006/picture">
+                  <pic:nvPicPr>
+                    <pic:cNvPr id="212353961" name=""/>
+                    <pic:cNvPicPr/>
+                  </pic:nvPicPr>
+                  <pic:blipFill>
+                    <a:blip r:embed="rId28"/>
+                    <a:stretch>
+                      <a:fillRect/>
+                    </a:stretch>
+                  </pic:blipFill>
+                  <pic:spPr>
+                    <a:xfrm>
+                      <a:off x="0" y="0"/>
+                      <a:ext cx="6645910" cy="3242310"/>
+                    </a:xfrm>
+                    <a:prstGeom prst="rect">
+                      <a:avLst/>
+                    </a:prstGeom>
+                  </pic:spPr>
+                </pic:pic>
+              </a:graphicData>
+            </a:graphic>
+          </wp:inline>
+        </w:drawing>
+      </w:r>
+    </w:p>
+    <w:p>
+      <w:pPr>
+        <w:tabs>
+          <w:tab w:val="left" w:pos="1319"/>
+        </w:tabs>
+      </w:pPr>
+    </w:p>
+    <w:p>
+      <w:pPr>
+        <w:tabs>
+          <w:tab w:val="left" w:pos="1319"/>
+        </w:tabs>
+      </w:pPr>
     </w:p>
     <w:sectPr>
+      <w:headerReference w:type="even" r:id="rId29"/>
+      <w:headerReference w:type="default" r:id="rId30"/>
+      <w:footerReference w:type="even" r:id="rId31"/>
+      <w:footerReference w:type="default" r:id="rId32"/>
+      <w:headerReference w:type="first" r:id="rId33"/>
+      <w:footerReference w:type="first" r:id="rId34"/>
       <w:pgSz w:w="11906" w:h="16838"/>
       <w:pgMar w:top="720" w:right="720" w:bottom="720" w:left="720" w:header="708" w:footer="708" w:gutter="0"/>
       <w:cols w:space="708"/>
@@ -2058,6 +1711,124 @@
     </w:sectPr>
   </w:body>
 </w:document>
+</file>
+
+<file path=word/endnotes.xml><?xml version="1.0" encoding="utf-8"?>
+<w:endnotes xmlns:wpc="http://schemas.microsoft.com/office/word/2010/wordprocessingCanvas" xmlns:cx="http://schemas.microsoft.com/office/drawing/2014/chartex" xmlns:cx1="http://schemas.microsoft.com/office/drawing/2015/9/8/chartex" xmlns:cx2="http://schemas.microsoft.com/office/drawing/2015/10/21/chartex" xmlns:cx3="http://schemas.microsoft.com/office/drawing/2016/5/9/chartex" xmlns:cx4="http://schemas.microsoft.com/office/drawing/2016/5/10/chartex" xmlns:cx5="http://schemas.microsoft.com/office/drawing/2016/5/11/chartex" xmlns:cx6="http://schemas.microsoft.com/office/drawing/2016/5/12/chartex" xmlns:cx7="http://schemas.microsoft.com/office/drawing/2016/5/13/chartex" xmlns:cx8="http://schemas.microsoft.com/office/drawing/2016/5/14/chartex" xmlns:mc="http://schemas.openxmlformats.org/markup-compatibility/2006" xmlns:aink="http://schemas.microsoft.com/office/drawing/2016/ink" xmlns:am3d="http://schemas.microsoft.com/office/drawing/2017/model3d" xmlns:o="urn:schemas-microsoft-com:office:office" xmlns:oel="http://schemas.microsoft.com/office/2019/extlst" xmlns:r="http://schemas.openxmlformats.org/officeDocument/2006/relationships" xmlns:m="http://schemas.openxmlformats.org/officeDocument/2006/math" xmlns:v="urn:schemas-microsoft-com:vml" xmlns:wp14="http://schemas.microsoft.com/office/word/2010/wordprocessingDrawing" xmlns:wp="http://schemas.openxmlformats.org/drawingml/2006/wordprocessingDrawing" xmlns:w10="urn:schemas-microsoft-com:office:word" xmlns:w="http://schemas.openxmlformats.org/wordprocessingml/2006/main" xmlns:w14="http://schemas.microsoft.com/office/word/2010/wordml" xmlns:w15="http://schemas.microsoft.com/office/word/2012/wordml" xmlns:w16cex="http://schemas.microsoft.com/office/word/2018/wordml/cex" xmlns:w16cid="http://schemas.microsoft.com/office/word/2016/wordml/cid" xmlns:w16="http://schemas.microsoft.com/office/word/2018/wordml" xmlns:w16sdtdh="http://schemas.microsoft.com/office/word/2020/wordml/sdtdatahash" xmlns:w16se="http://schemas.microsoft.com/office/word/2015/wordml/symex" xmlns:wpg="http://schemas.microsoft.com/office/word/2010/wordprocessingGroup" xmlns:wpi="http://schemas.microsoft.com/office/word/2010/wordprocessingInk" xmlns:wne="http://schemas.microsoft.com/office/word/2006/wordml" xmlns:wps="http://schemas.microsoft.com/office/word/2010/wordprocessingShape" mc:Ignorable="w14 w15 w16se w16cid w16 w16cex w16sdtdh wp14">
+  <w:endnote w:type="separator" w:id="-1">
+    <w:p>
+      <w:pPr>
+        <w:spacing w:after="0" w:line="240" w:lineRule="auto"/>
+      </w:pPr>
+      <w:r>
+        <w:separator/>
+      </w:r>
+    </w:p>
+  </w:endnote>
+  <w:endnote w:type="continuationSeparator" w:id="0">
+    <w:p>
+      <w:pPr>
+        <w:spacing w:after="0" w:line="240" w:lineRule="auto"/>
+      </w:pPr>
+      <w:r>
+        <w:continuationSeparator/>
+      </w:r>
+    </w:p>
+  </w:endnote>
+</w:endnotes>
+</file>
+
+<file path=word/footer1.xml><?xml version="1.0" encoding="utf-8"?>
+<w:ftr xmlns:wpc="http://schemas.microsoft.com/office/word/2010/wordprocessingCanvas" xmlns:cx="http://schemas.microsoft.com/office/drawing/2014/chartex" xmlns:cx1="http://schemas.microsoft.com/office/drawing/2015/9/8/chartex" xmlns:cx2="http://schemas.microsoft.com/office/drawing/2015/10/21/chartex" xmlns:cx3="http://schemas.microsoft.com/office/drawing/2016/5/9/chartex" xmlns:cx4="http://schemas.microsoft.com/office/drawing/2016/5/10/chartex" xmlns:cx5="http://schemas.microsoft.com/office/drawing/2016/5/11/chartex" xmlns:cx6="http://schemas.microsoft.com/office/drawing/2016/5/12/chartex" xmlns:cx7="http://schemas.microsoft.com/office/drawing/2016/5/13/chartex" xmlns:cx8="http://schemas.microsoft.com/office/drawing/2016/5/14/chartex" xmlns:mc="http://schemas.openxmlformats.org/markup-compatibility/2006" xmlns:aink="http://schemas.microsoft.com/office/drawing/2016/ink" xmlns:am3d="http://schemas.microsoft.com/office/drawing/2017/model3d" xmlns:o="urn:schemas-microsoft-com:office:office" xmlns:oel="http://schemas.microsoft.com/office/2019/extlst" xmlns:r="http://schemas.openxmlformats.org/officeDocument/2006/relationships" xmlns:m="http://schemas.openxmlformats.org/officeDocument/2006/math" xmlns:v="urn:schemas-microsoft-com:vml" xmlns:wp14="http://schemas.microsoft.com/office/word/2010/wordprocessingDrawing" xmlns:wp="http://schemas.openxmlformats.org/drawingml/2006/wordprocessingDrawing" xmlns:w10="urn:schemas-microsoft-com:office:word" xmlns:w="http://schemas.openxmlformats.org/wordprocessingml/2006/main" xmlns:w14="http://schemas.microsoft.com/office/word/2010/wordml" xmlns:w15="http://schemas.microsoft.com/office/word/2012/wordml" xmlns:w16cex="http://schemas.microsoft.com/office/word/2018/wordml/cex" xmlns:w16cid="http://schemas.microsoft.com/office/word/2016/wordml/cid" xmlns:w16="http://schemas.microsoft.com/office/word/2018/wordml" xmlns:w16sdtdh="http://schemas.microsoft.com/office/word/2020/wordml/sdtdatahash" xmlns:w16se="http://schemas.microsoft.com/office/word/2015/wordml/symex" xmlns:wpg="http://schemas.microsoft.com/office/word/2010/wordprocessingGroup" xmlns:wpi="http://schemas.microsoft.com/office/word/2010/wordprocessingInk" xmlns:wne="http://schemas.microsoft.com/office/word/2006/wordml" xmlns:wps="http://schemas.microsoft.com/office/word/2010/wordprocessingShape" mc:Ignorable="w14 w15 w16se w16cid w16 w16cex w16sdtdh wp14">
+  <w:p>
+    <w:pPr>
+      <w:pStyle w:val="Piedepgina"/>
+    </w:pPr>
+  </w:p>
+</w:ftr>
+</file>
+
+<file path=word/footer2.xml><?xml version="1.0" encoding="utf-8"?>
+<w:ftr xmlns:wpc="http://schemas.microsoft.com/office/word/2010/wordprocessingCanvas" xmlns:cx="http://schemas.microsoft.com/office/drawing/2014/chartex" xmlns:cx1="http://schemas.microsoft.com/office/drawing/2015/9/8/chartex" xmlns:cx2="http://schemas.microsoft.com/office/drawing/2015/10/21/chartex" xmlns:cx3="http://schemas.microsoft.com/office/drawing/2016/5/9/chartex" xmlns:cx4="http://schemas.microsoft.com/office/drawing/2016/5/10/chartex" xmlns:cx5="http://schemas.microsoft.com/office/drawing/2016/5/11/chartex" xmlns:cx6="http://schemas.microsoft.com/office/drawing/2016/5/12/chartex" xmlns:cx7="http://schemas.microsoft.com/office/drawing/2016/5/13/chartex" xmlns:cx8="http://schemas.microsoft.com/office/drawing/2016/5/14/chartex" xmlns:mc="http://schemas.openxmlformats.org/markup-compatibility/2006" xmlns:aink="http://schemas.microsoft.com/office/drawing/2016/ink" xmlns:am3d="http://schemas.microsoft.com/office/drawing/2017/model3d" xmlns:o="urn:schemas-microsoft-com:office:office" xmlns:oel="http://schemas.microsoft.com/office/2019/extlst" xmlns:r="http://schemas.openxmlformats.org/officeDocument/2006/relationships" xmlns:m="http://schemas.openxmlformats.org/officeDocument/2006/math" xmlns:v="urn:schemas-microsoft-com:vml" xmlns:wp14="http://schemas.microsoft.com/office/word/2010/wordprocessingDrawing" xmlns:wp="http://schemas.openxmlformats.org/drawingml/2006/wordprocessingDrawing" xmlns:w10="urn:schemas-microsoft-com:office:word" xmlns:w="http://schemas.openxmlformats.org/wordprocessingml/2006/main" xmlns:w14="http://schemas.microsoft.com/office/word/2010/wordml" xmlns:w15="http://schemas.microsoft.com/office/word/2012/wordml" xmlns:w16cex="http://schemas.microsoft.com/office/word/2018/wordml/cex" xmlns:w16cid="http://schemas.microsoft.com/office/word/2016/wordml/cid" xmlns:w16="http://schemas.microsoft.com/office/word/2018/wordml" xmlns:w16sdtdh="http://schemas.microsoft.com/office/word/2020/wordml/sdtdatahash" xmlns:w16se="http://schemas.microsoft.com/office/word/2015/wordml/symex" xmlns:wpg="http://schemas.microsoft.com/office/word/2010/wordprocessingGroup" xmlns:wpi="http://schemas.microsoft.com/office/word/2010/wordprocessingInk" xmlns:wne="http://schemas.microsoft.com/office/word/2006/wordml" xmlns:wps="http://schemas.microsoft.com/office/word/2010/wordprocessingShape" mc:Ignorable="w14 w15 w16se w16cid w16 w16cex w16sdtdh wp14">
+  <w:p>
+    <w:pPr>
+      <w:pStyle w:val="Piedepgina"/>
+    </w:pPr>
+    <w:r>
+      <w:t>Koldo, Eva y Peio</w:t>
+    </w:r>
+  </w:p>
+  <w:p>
+    <w:pPr>
+      <w:pStyle w:val="Piedepgina"/>
+    </w:pPr>
+  </w:p>
+</w:ftr>
+</file>
+
+<file path=word/footer3.xml><?xml version="1.0" encoding="utf-8"?>
+<w:ftr xmlns:wpc="http://schemas.microsoft.com/office/word/2010/wordprocessingCanvas" xmlns:cx="http://schemas.microsoft.com/office/drawing/2014/chartex" xmlns:cx1="http://schemas.microsoft.com/office/drawing/2015/9/8/chartex" xmlns:cx2="http://schemas.microsoft.com/office/drawing/2015/10/21/chartex" xmlns:cx3="http://schemas.microsoft.com/office/drawing/2016/5/9/chartex" xmlns:cx4="http://schemas.microsoft.com/office/drawing/2016/5/10/chartex" xmlns:cx5="http://schemas.microsoft.com/office/drawing/2016/5/11/chartex" xmlns:cx6="http://schemas.microsoft.com/office/drawing/2016/5/12/chartex" xmlns:cx7="http://schemas.microsoft.com/office/drawing/2016/5/13/chartex" xmlns:cx8="http://schemas.microsoft.com/office/drawing/2016/5/14/chartex" xmlns:mc="http://schemas.openxmlformats.org/markup-compatibility/2006" xmlns:aink="http://schemas.microsoft.com/office/drawing/2016/ink" xmlns:am3d="http://schemas.microsoft.com/office/drawing/2017/model3d" xmlns:o="urn:schemas-microsoft-com:office:office" xmlns:oel="http://schemas.microsoft.com/office/2019/extlst" xmlns:r="http://schemas.openxmlformats.org/officeDocument/2006/relationships" xmlns:m="http://schemas.openxmlformats.org/officeDocument/2006/math" xmlns:v="urn:schemas-microsoft-com:vml" xmlns:wp14="http://schemas.microsoft.com/office/word/2010/wordprocessingDrawing" xmlns:wp="http://schemas.openxmlformats.org/drawingml/2006/wordprocessingDrawing" xmlns:w10="urn:schemas-microsoft-com:office:word" xmlns:w="http://schemas.openxmlformats.org/wordprocessingml/2006/main" xmlns:w14="http://schemas.microsoft.com/office/word/2010/wordml" xmlns:w15="http://schemas.microsoft.com/office/word/2012/wordml" xmlns:w16cex="http://schemas.microsoft.com/office/word/2018/wordml/cex" xmlns:w16cid="http://schemas.microsoft.com/office/word/2016/wordml/cid" xmlns:w16="http://schemas.microsoft.com/office/word/2018/wordml" xmlns:w16sdtdh="http://schemas.microsoft.com/office/word/2020/wordml/sdtdatahash" xmlns:w16se="http://schemas.microsoft.com/office/word/2015/wordml/symex" xmlns:wpg="http://schemas.microsoft.com/office/word/2010/wordprocessingGroup" xmlns:wpi="http://schemas.microsoft.com/office/word/2010/wordprocessingInk" xmlns:wne="http://schemas.microsoft.com/office/word/2006/wordml" xmlns:wps="http://schemas.microsoft.com/office/word/2010/wordprocessingShape" mc:Ignorable="w14 w15 w16se w16cid w16 w16cex w16sdtdh wp14">
+  <w:p>
+    <w:pPr>
+      <w:pStyle w:val="Piedepgina"/>
+    </w:pPr>
+  </w:p>
+</w:ftr>
+</file>
+
+<file path=word/footnotes.xml><?xml version="1.0" encoding="utf-8"?>
+<w:footnotes xmlns:wpc="http://schemas.microsoft.com/office/word/2010/wordprocessingCanvas" xmlns:cx="http://schemas.microsoft.com/office/drawing/2014/chartex" xmlns:cx1="http://schemas.microsoft.com/office/drawing/2015/9/8/chartex" xmlns:cx2="http://schemas.microsoft.com/office/drawing/2015/10/21/chartex" xmlns:cx3="http://schemas.microsoft.com/office/drawing/2016/5/9/chartex" xmlns:cx4="http://schemas.microsoft.com/office/drawing/2016/5/10/chartex" xmlns:cx5="http://schemas.microsoft.com/office/drawing/2016/5/11/chartex" xmlns:cx6="http://schemas.microsoft.com/office/drawing/2016/5/12/chartex" xmlns:cx7="http://schemas.microsoft.com/office/drawing/2016/5/13/chartex" xmlns:cx8="http://schemas.microsoft.com/office/drawing/2016/5/14/chartex" xmlns:mc="http://schemas.openxmlformats.org/markup-compatibility/2006" xmlns:aink="http://schemas.microsoft.com/office/drawing/2016/ink" xmlns:am3d="http://schemas.microsoft.com/office/drawing/2017/model3d" xmlns:o="urn:schemas-microsoft-com:office:office" xmlns:oel="http://schemas.microsoft.com/office/2019/extlst" xmlns:r="http://schemas.openxmlformats.org/officeDocument/2006/relationships" xmlns:m="http://schemas.openxmlformats.org/officeDocument/2006/math" xmlns:v="urn:schemas-microsoft-com:vml" xmlns:wp14="http://schemas.microsoft.com/office/word/2010/wordprocessingDrawing" xmlns:wp="http://schemas.openxmlformats.org/drawingml/2006/wordprocessingDrawing" xmlns:w10="urn:schemas-microsoft-com:office:word" xmlns:w="http://schemas.openxmlformats.org/wordprocessingml/2006/main" xmlns:w14="http://schemas.microsoft.com/office/word/2010/wordml" xmlns:w15="http://schemas.microsoft.com/office/word/2012/wordml" xmlns:w16cex="http://schemas.microsoft.com/office/word/2018/wordml/cex" xmlns:w16cid="http://schemas.microsoft.com/office/word/2016/wordml/cid" xmlns:w16="http://schemas.microsoft.com/office/word/2018/wordml" xmlns:w16sdtdh="http://schemas.microsoft.com/office/word/2020/wordml/sdtdatahash" xmlns:w16se="http://schemas.microsoft.com/office/word/2015/wordml/symex" xmlns:wpg="http://schemas.microsoft.com/office/word/2010/wordprocessingGroup" xmlns:wpi="http://schemas.microsoft.com/office/word/2010/wordprocessingInk" xmlns:wne="http://schemas.microsoft.com/office/word/2006/wordml" xmlns:wps="http://schemas.microsoft.com/office/word/2010/wordprocessingShape" mc:Ignorable="w14 w15 w16se w16cid w16 w16cex w16sdtdh wp14">
+  <w:footnote w:type="separator" w:id="-1">
+    <w:p>
+      <w:pPr>
+        <w:spacing w:after="0" w:line="240" w:lineRule="auto"/>
+      </w:pPr>
+      <w:r>
+        <w:separator/>
+      </w:r>
+    </w:p>
+  </w:footnote>
+  <w:footnote w:type="continuationSeparator" w:id="0">
+    <w:p>
+      <w:pPr>
+        <w:spacing w:after="0" w:line="240" w:lineRule="auto"/>
+      </w:pPr>
+      <w:r>
+        <w:continuationSeparator/>
+      </w:r>
+    </w:p>
+  </w:footnote>
+</w:footnotes>
+</file>
+
+<file path=word/header1.xml><?xml version="1.0" encoding="utf-8"?>
+<w:hdr xmlns:wpc="http://schemas.microsoft.com/office/word/2010/wordprocessingCanvas" xmlns:cx="http://schemas.microsoft.com/office/drawing/2014/chartex" xmlns:cx1="http://schemas.microsoft.com/office/drawing/2015/9/8/chartex" xmlns:cx2="http://schemas.microsoft.com/office/drawing/2015/10/21/chartex" xmlns:cx3="http://schemas.microsoft.com/office/drawing/2016/5/9/chartex" xmlns:cx4="http://schemas.microsoft.com/office/drawing/2016/5/10/chartex" xmlns:cx5="http://schemas.microsoft.com/office/drawing/2016/5/11/chartex" xmlns:cx6="http://schemas.microsoft.com/office/drawing/2016/5/12/chartex" xmlns:cx7="http://schemas.microsoft.com/office/drawing/2016/5/13/chartex" xmlns:cx8="http://schemas.microsoft.com/office/drawing/2016/5/14/chartex" xmlns:mc="http://schemas.openxmlformats.org/markup-compatibility/2006" xmlns:aink="http://schemas.microsoft.com/office/drawing/2016/ink" xmlns:am3d="http://schemas.microsoft.com/office/drawing/2017/model3d" xmlns:o="urn:schemas-microsoft-com:office:office" xmlns:oel="http://schemas.microsoft.com/office/2019/extlst" xmlns:r="http://schemas.openxmlformats.org/officeDocument/2006/relationships" xmlns:m="http://schemas.openxmlformats.org/officeDocument/2006/math" xmlns:v="urn:schemas-microsoft-com:vml" xmlns:wp14="http://schemas.microsoft.com/office/word/2010/wordprocessingDrawing" xmlns:wp="http://schemas.openxmlformats.org/drawingml/2006/wordprocessingDrawing" xmlns:w10="urn:schemas-microsoft-com:office:word" xmlns:w="http://schemas.openxmlformats.org/wordprocessingml/2006/main" xmlns:w14="http://schemas.microsoft.com/office/word/2010/wordml" xmlns:w15="http://schemas.microsoft.com/office/word/2012/wordml" xmlns:w16cex="http://schemas.microsoft.com/office/word/2018/wordml/cex" xmlns:w16cid="http://schemas.microsoft.com/office/word/2016/wordml/cid" xmlns:w16="http://schemas.microsoft.com/office/word/2018/wordml" xmlns:w16sdtdh="http://schemas.microsoft.com/office/word/2020/wordml/sdtdatahash" xmlns:w16se="http://schemas.microsoft.com/office/word/2015/wordml/symex" xmlns:wpg="http://schemas.microsoft.com/office/word/2010/wordprocessingGroup" xmlns:wpi="http://schemas.microsoft.com/office/word/2010/wordprocessingInk" xmlns:wne="http://schemas.microsoft.com/office/word/2006/wordml" xmlns:wps="http://schemas.microsoft.com/office/word/2010/wordprocessingShape" mc:Ignorable="w14 w15 w16se w16cid w16 w16cex w16sdtdh wp14">
+  <w:p>
+    <w:pPr>
+      <w:pStyle w:val="Encabezado"/>
+    </w:pPr>
+  </w:p>
+</w:hdr>
+</file>
+
+<file path=word/header2.xml><?xml version="1.0" encoding="utf-8"?>
+<w:hdr xmlns:wpc="http://schemas.microsoft.com/office/word/2010/wordprocessingCanvas" xmlns:cx="http://schemas.microsoft.com/office/drawing/2014/chartex" xmlns:cx1="http://schemas.microsoft.com/office/drawing/2015/9/8/chartex" xmlns:cx2="http://schemas.microsoft.com/office/drawing/2015/10/21/chartex" xmlns:cx3="http://schemas.microsoft.com/office/drawing/2016/5/9/chartex" xmlns:cx4="http://schemas.microsoft.com/office/drawing/2016/5/10/chartex" xmlns:cx5="http://schemas.microsoft.com/office/drawing/2016/5/11/chartex" xmlns:cx6="http://schemas.microsoft.com/office/drawing/2016/5/12/chartex" xmlns:cx7="http://schemas.microsoft.com/office/drawing/2016/5/13/chartex" xmlns:cx8="http://schemas.microsoft.com/office/drawing/2016/5/14/chartex" xmlns:mc="http://schemas.openxmlformats.org/markup-compatibility/2006" xmlns:aink="http://schemas.microsoft.com/office/drawing/2016/ink" xmlns:am3d="http://schemas.microsoft.com/office/drawing/2017/model3d" xmlns:o="urn:schemas-microsoft-com:office:office" xmlns:oel="http://schemas.microsoft.com/office/2019/extlst" xmlns:r="http://schemas.openxmlformats.org/officeDocument/2006/relationships" xmlns:m="http://schemas.openxmlformats.org/officeDocument/2006/math" xmlns:v="urn:schemas-microsoft-com:vml" xmlns:wp14="http://schemas.microsoft.com/office/word/2010/wordprocessingDrawing" xmlns:wp="http://schemas.openxmlformats.org/drawingml/2006/wordprocessingDrawing" xmlns:w10="urn:schemas-microsoft-com:office:word" xmlns:w="http://schemas.openxmlformats.org/wordprocessingml/2006/main" xmlns:w14="http://schemas.microsoft.com/office/word/2010/wordml" xmlns:w15="http://schemas.microsoft.com/office/word/2012/wordml" xmlns:w16cex="http://schemas.microsoft.com/office/word/2018/wordml/cex" xmlns:w16cid="http://schemas.microsoft.com/office/word/2016/wordml/cid" xmlns:w16="http://schemas.microsoft.com/office/word/2018/wordml" xmlns:w16sdtdh="http://schemas.microsoft.com/office/word/2020/wordml/sdtdatahash" xmlns:w16se="http://schemas.microsoft.com/office/word/2015/wordml/symex" xmlns:wpg="http://schemas.microsoft.com/office/word/2010/wordprocessingGroup" xmlns:wpi="http://schemas.microsoft.com/office/word/2010/wordprocessingInk" xmlns:wne="http://schemas.microsoft.com/office/word/2006/wordml" xmlns:wps="http://schemas.microsoft.com/office/word/2010/wordprocessingShape" mc:Ignorable="w14 w15 w16se w16cid w16 w16cex w16sdtdh wp14">
+  <w:p>
+    <w:pPr>
+      <w:pStyle w:val="Encabezado"/>
+    </w:pPr>
+  </w:p>
+</w:hdr>
+</file>
+
+<file path=word/header3.xml><?xml version="1.0" encoding="utf-8"?>
+<w:hdr xmlns:wpc="http://schemas.microsoft.com/office/word/2010/wordprocessingCanvas" xmlns:cx="http://schemas.microsoft.com/office/drawing/2014/chartex" xmlns:cx1="http://schemas.microsoft.com/office/drawing/2015/9/8/chartex" xmlns:cx2="http://schemas.microsoft.com/office/drawing/2015/10/21/chartex" xmlns:cx3="http://schemas.microsoft.com/office/drawing/2016/5/9/chartex" xmlns:cx4="http://schemas.microsoft.com/office/drawing/2016/5/10/chartex" xmlns:cx5="http://schemas.microsoft.com/office/drawing/2016/5/11/chartex" xmlns:cx6="http://schemas.microsoft.com/office/drawing/2016/5/12/chartex" xmlns:cx7="http://schemas.microsoft.com/office/drawing/2016/5/13/chartex" xmlns:cx8="http://schemas.microsoft.com/office/drawing/2016/5/14/chartex" xmlns:mc="http://schemas.openxmlformats.org/markup-compatibility/2006" xmlns:aink="http://schemas.microsoft.com/office/drawing/2016/ink" xmlns:am3d="http://schemas.microsoft.com/office/drawing/2017/model3d" xmlns:o="urn:schemas-microsoft-com:office:office" xmlns:oel="http://schemas.microsoft.com/office/2019/extlst" xmlns:r="http://schemas.openxmlformats.org/officeDocument/2006/relationships" xmlns:m="http://schemas.openxmlformats.org/officeDocument/2006/math" xmlns:v="urn:schemas-microsoft-com:vml" xmlns:wp14="http://schemas.microsoft.com/office/word/2010/wordprocessingDrawing" xmlns:wp="http://schemas.openxmlformats.org/drawingml/2006/wordprocessingDrawing" xmlns:w10="urn:schemas-microsoft-com:office:word" xmlns:w="http://schemas.openxmlformats.org/wordprocessingml/2006/main" xmlns:w14="http://schemas.microsoft.com/office/word/2010/wordml" xmlns:w15="http://schemas.microsoft.com/office/word/2012/wordml" xmlns:w16cex="http://schemas.microsoft.com/office/word/2018/wordml/cex" xmlns:w16cid="http://schemas.microsoft.com/office/word/2016/wordml/cid" xmlns:w16="http://schemas.microsoft.com/office/word/2018/wordml" xmlns:w16sdtdh="http://schemas.microsoft.com/office/word/2020/wordml/sdtdatahash" xmlns:w16se="http://schemas.microsoft.com/office/word/2015/wordml/symex" xmlns:wpg="http://schemas.microsoft.com/office/word/2010/wordprocessingGroup" xmlns:wpi="http://schemas.microsoft.com/office/word/2010/wordprocessingInk" xmlns:wne="http://schemas.microsoft.com/office/word/2006/wordml" xmlns:wps="http://schemas.microsoft.com/office/word/2010/wordprocessingShape" mc:Ignorable="w14 w15 w16se w16cid w16 w16cex w16sdtdh wp14">
+  <w:p>
+    <w:pPr>
+      <w:pStyle w:val="Encabezado"/>
+    </w:pPr>
+  </w:p>
+</w:hdr>
 </file>
 
 <file path=word/numbering.xml><?xml version="1.0" encoding="utf-8"?>
@@ -3460,6 +3231,50 @@
       <w:shd w:val="clear" w:color="auto" w:fill="E1DFDD"/>
     </w:rPr>
   </w:style>
+  <w:style w:type="paragraph" w:styleId="Encabezado">
+    <w:name w:val="header"/>
+    <w:basedOn w:val="Normal"/>
+    <w:link w:val="EncabezadoCar"/>
+    <w:uiPriority w:val="99"/>
+    <w:unhideWhenUsed/>
+    <w:rsid w:val="009D7FA9"/>
+    <w:pPr>
+      <w:tabs>
+        <w:tab w:val="center" w:pos="4252"/>
+        <w:tab w:val="right" w:pos="8504"/>
+      </w:tabs>
+      <w:spacing w:after="0" w:line="240" w:lineRule="auto"/>
+    </w:pPr>
+  </w:style>
+  <w:style w:type="character" w:customStyle="1" w:styleId="EncabezadoCar">
+    <w:name w:val="Encabezado Car"/>
+    <w:basedOn w:val="Fuentedeprrafopredeter"/>
+    <w:link w:val="Encabezado"/>
+    <w:uiPriority w:val="99"/>
+    <w:rsid w:val="009D7FA9"/>
+  </w:style>
+  <w:style w:type="paragraph" w:styleId="Piedepgina">
+    <w:name w:val="footer"/>
+    <w:basedOn w:val="Normal"/>
+    <w:link w:val="PiedepginaCar"/>
+    <w:uiPriority w:val="99"/>
+    <w:unhideWhenUsed/>
+    <w:rsid w:val="009D7FA9"/>
+    <w:pPr>
+      <w:tabs>
+        <w:tab w:val="center" w:pos="4252"/>
+        <w:tab w:val="right" w:pos="8504"/>
+      </w:tabs>
+      <w:spacing w:after="0" w:line="240" w:lineRule="auto"/>
+    </w:pPr>
+  </w:style>
+  <w:style w:type="character" w:customStyle="1" w:styleId="PiedepginaCar">
+    <w:name w:val="Pie de página Car"/>
+    <w:basedOn w:val="Fuentedeprrafopredeter"/>
+    <w:link w:val="Piedepgina"/>
+    <w:uiPriority w:val="99"/>
+    <w:rsid w:val="009D7FA9"/>
+  </w:style>
 </w:styles>
 </file>
 

</xml_diff>